<commit_message>
Atualizações do quadro metodológico
Atualizações do quadro metodológico
</commit_message>
<xml_diff>
--- a/documents/life_cycle/quadro_metodologico_pre_banca.docx
+++ b/documents/life_cycle/quadro_metodologico_pre_banca.docx
@@ -17861,29 +17861,28 @@
           <w:szCs w:val="16"/>
           <w:shd w:val="clear" w:color="auto" w:fill="FFFFFF"/>
         </w:rPr>
-        <w:t>Figura 2</w:t>
-      </w:r>
-      <w:r>
-        <w:rPr>
-          <w:rFonts w:ascii="Times New Roman" w:hAnsi="Times New Roman"/>
-          <w:b/>
+        <w:t>Figura 27 -</w:t>
+      </w:r>
+      <w:r>
+        <w:rPr>
+          <w:rFonts w:ascii="Times New Roman" w:hAnsi="Times New Roman"/>
           <w:color w:val="000000"/>
           <w:sz w:val="16"/>
           <w:szCs w:val="16"/>
           <w:shd w:val="clear" w:color="auto" w:fill="FFFFFF"/>
         </w:rPr>
-        <w:t>7</w:t>
-      </w:r>
-      <w:r>
-        <w:rPr>
-          <w:rFonts w:ascii="Times New Roman" w:hAnsi="Times New Roman"/>
-          <w:b/>
+        <w:t xml:space="preserve"> Trecho de código exemplificando um </w:t>
+      </w:r>
+      <w:r>
+        <w:rPr>
+          <w:rFonts w:ascii="Times New Roman" w:hAnsi="Times New Roman"/>
+          <w:i/>
           <w:color w:val="000000"/>
           <w:sz w:val="16"/>
           <w:szCs w:val="16"/>
           <w:shd w:val="clear" w:color="auto" w:fill="FFFFFF"/>
         </w:rPr>
-        <w:t xml:space="preserve"> -</w:t>
+        <w:t xml:space="preserve">Schema </w:t>
       </w:r>
       <w:r>
         <w:rPr>
@@ -17893,7 +17892,7 @@
           <w:szCs w:val="16"/>
           <w:shd w:val="clear" w:color="auto" w:fill="FFFFFF"/>
         </w:rPr>
-        <w:t xml:space="preserve"> Trecho de código exemplificando um </w:t>
+        <w:t>de um</w:t>
       </w:r>
       <w:r>
         <w:rPr>
@@ -17904,7 +17903,7 @@
           <w:szCs w:val="16"/>
           <w:shd w:val="clear" w:color="auto" w:fill="FFFFFF"/>
         </w:rPr>
-        <w:t xml:space="preserve">Schema </w:t>
+        <w:t xml:space="preserve"> Model</w:t>
       </w:r>
       <w:r>
         <w:rPr>
@@ -17914,18 +17913,18 @@
           <w:szCs w:val="16"/>
           <w:shd w:val="clear" w:color="auto" w:fill="FFFFFF"/>
         </w:rPr>
-        <w:t>de um</w:t>
-      </w:r>
-      <w:r>
-        <w:rPr>
-          <w:rFonts w:ascii="Times New Roman" w:hAnsi="Times New Roman"/>
-          <w:i/>
+        <w:t xml:space="preserve">. </w:t>
+      </w:r>
+      <w:r>
+        <w:rPr>
+          <w:rFonts w:ascii="Times New Roman" w:hAnsi="Times New Roman"/>
+          <w:b/>
           <w:color w:val="000000"/>
           <w:sz w:val="16"/>
           <w:szCs w:val="16"/>
           <w:shd w:val="clear" w:color="auto" w:fill="FFFFFF"/>
         </w:rPr>
-        <w:t xml:space="preserve"> Model</w:t>
+        <w:t>Fonte: Elaborado pelos autores</w:t>
       </w:r>
       <w:r>
         <w:rPr>
@@ -17935,33 +17934,922 @@
           <w:szCs w:val="16"/>
           <w:shd w:val="clear" w:color="auto" w:fill="FFFFFF"/>
         </w:rPr>
+        <w:t>.</w:t>
+      </w:r>
+    </w:p>
+    <w:p>
+      <w:pPr>
+        <w:spacing w:after="0" w:line="360" w:lineRule="auto"/>
+        <w:ind w:firstLine="709"/>
+        <w:jc w:val="both"/>
+        <w:rPr>
+          <w:rFonts w:ascii="Times New Roman" w:hAnsi="Times New Roman"/>
+          <w:sz w:val="24"/>
+        </w:rPr>
+      </w:pPr>
+    </w:p>
+    <w:p>
+      <w:pPr>
+        <w:spacing w:after="0" w:line="360" w:lineRule="auto"/>
+        <w:ind w:firstLine="708"/>
+        <w:jc w:val="both"/>
+        <w:rPr>
+          <w:rFonts w:ascii="Times New Roman" w:hAnsi="Times New Roman"/>
+          <w:sz w:val="24"/>
+        </w:rPr>
+      </w:pPr>
+      <w:r>
+        <w:rPr>
+          <w:rFonts w:ascii="Times New Roman" w:hAnsi="Times New Roman"/>
+          <w:sz w:val="24"/>
+        </w:rPr>
+        <w:t>As funções de cada linha são detalhadas abaixo:</w:t>
+      </w:r>
+    </w:p>
+    <w:p>
+      <w:pPr>
+        <w:spacing w:after="0" w:line="360" w:lineRule="auto"/>
+        <w:jc w:val="both"/>
+        <w:rPr>
+          <w:rFonts w:ascii="Times New Roman" w:hAnsi="Times New Roman"/>
+          <w:sz w:val="24"/>
+        </w:rPr>
+      </w:pPr>
+    </w:p>
+    <w:p>
+      <w:pPr>
+        <w:spacing w:after="0" w:line="360" w:lineRule="auto"/>
+        <w:ind w:left="709"/>
+        <w:jc w:val="both"/>
+        <w:rPr>
+          <w:rFonts w:ascii="Times New Roman" w:hAnsi="Times New Roman"/>
+          <w:sz w:val="24"/>
+        </w:rPr>
+      </w:pPr>
+      <w:r>
+        <w:rPr>
+          <w:rFonts w:ascii="Times New Roman" w:hAnsi="Times New Roman"/>
+          <w:b/>
+          <w:sz w:val="24"/>
+        </w:rPr>
+        <w:t xml:space="preserve">Linha </w:t>
+      </w:r>
+      <w:r>
+        <w:rPr>
+          <w:rFonts w:ascii="Times New Roman" w:hAnsi="Times New Roman"/>
+          <w:b/>
+          <w:sz w:val="24"/>
+        </w:rPr>
+        <w:t xml:space="preserve">1 - </w:t>
+      </w:r>
+      <w:r>
+        <w:rPr>
+          <w:rFonts w:ascii="Times New Roman" w:hAnsi="Times New Roman"/>
+          <w:sz w:val="24"/>
+        </w:rPr>
+        <w:t>Criado o módulo recebendo como parâmetro a variável app;</w:t>
+      </w:r>
+    </w:p>
+    <w:p>
+      <w:pPr>
+        <w:spacing w:after="0" w:line="360" w:lineRule="auto"/>
+        <w:jc w:val="both"/>
+        <w:rPr>
+          <w:rFonts w:ascii="Times New Roman" w:hAnsi="Times New Roman"/>
+          <w:sz w:val="24"/>
+        </w:rPr>
+      </w:pPr>
+    </w:p>
+    <w:p>
+      <w:pPr>
+        <w:spacing w:after="0" w:line="360" w:lineRule="auto"/>
+        <w:ind w:left="709"/>
+        <w:jc w:val="both"/>
+        <w:rPr>
+          <w:rFonts w:ascii="Times New Roman" w:hAnsi="Times New Roman"/>
+          <w:sz w:val="24"/>
+        </w:rPr>
+      </w:pPr>
+      <w:r>
+        <w:rPr>
+          <w:rFonts w:ascii="Times New Roman" w:hAnsi="Times New Roman"/>
+          <w:b/>
+          <w:sz w:val="24"/>
+        </w:rPr>
+        <w:lastRenderedPageBreak/>
+        <w:t xml:space="preserve">Linha </w:t>
+      </w:r>
+      <w:r>
+        <w:rPr>
+          <w:rFonts w:ascii="Times New Roman" w:hAnsi="Times New Roman"/>
+          <w:b/>
+          <w:sz w:val="24"/>
+        </w:rPr>
+        <w:t xml:space="preserve">3 - </w:t>
+      </w:r>
+      <w:r>
+        <w:rPr>
+          <w:rFonts w:ascii="Times New Roman" w:hAnsi="Times New Roman"/>
+          <w:sz w:val="24"/>
+        </w:rPr>
+        <w:t xml:space="preserve">Declarada a variável </w:t>
+      </w:r>
+      <w:r>
+        <w:rPr>
+          <w:rFonts w:ascii="Times New Roman" w:hAnsi="Times New Roman"/>
+          <w:i/>
+          <w:sz w:val="24"/>
+        </w:rPr>
+        <w:t>Schema</w:t>
+      </w:r>
+      <w:r>
+        <w:rPr>
+          <w:rFonts w:ascii="Times New Roman" w:hAnsi="Times New Roman"/>
+          <w:sz w:val="24"/>
+        </w:rPr>
+        <w:t xml:space="preserve">, que recebe o objeto </w:t>
+      </w:r>
+      <w:r>
+        <w:rPr>
+          <w:rFonts w:ascii="Times New Roman" w:hAnsi="Times New Roman"/>
+          <w:i/>
+          <w:sz w:val="24"/>
+        </w:rPr>
+        <w:t>Schema</w:t>
+      </w:r>
+      <w:r>
+        <w:rPr>
+          <w:rFonts w:ascii="Times New Roman" w:hAnsi="Times New Roman"/>
+          <w:sz w:val="24"/>
+        </w:rPr>
+        <w:t xml:space="preserve"> do </w:t>
+      </w:r>
+      <w:r>
+        <w:rPr>
+          <w:rFonts w:ascii="Times New Roman" w:hAnsi="Times New Roman"/>
+          <w:i/>
+          <w:sz w:val="24"/>
+        </w:rPr>
+        <w:t>mongoose</w:t>
+      </w:r>
+      <w:r>
+        <w:rPr>
+          <w:rFonts w:ascii="Times New Roman" w:hAnsi="Times New Roman"/>
+          <w:sz w:val="24"/>
+        </w:rPr>
+        <w:t>. Desse modo, essa variável fica responsável por gerar os modelos das operações de CRUD;</w:t>
+      </w:r>
+    </w:p>
+    <w:p>
+      <w:pPr>
+        <w:spacing w:after="0" w:line="360" w:lineRule="auto"/>
+        <w:ind w:left="709"/>
+        <w:jc w:val="both"/>
+        <w:rPr>
+          <w:rFonts w:ascii="Times New Roman" w:hAnsi="Times New Roman"/>
+          <w:sz w:val="24"/>
+        </w:rPr>
+      </w:pPr>
+    </w:p>
+    <w:p>
+      <w:pPr>
+        <w:spacing w:after="0" w:line="360" w:lineRule="auto"/>
+        <w:ind w:left="709"/>
+        <w:jc w:val="both"/>
+        <w:rPr>
+          <w:rFonts w:ascii="Times New Roman" w:hAnsi="Times New Roman"/>
+          <w:sz w:val="24"/>
+        </w:rPr>
+      </w:pPr>
+      <w:r>
+        <w:rPr>
+          <w:rFonts w:ascii="Times New Roman" w:hAnsi="Times New Roman"/>
+          <w:b/>
+          <w:sz w:val="24"/>
+        </w:rPr>
+        <w:t>Linha</w:t>
+      </w:r>
+      <w:r>
+        <w:rPr>
+          <w:rFonts w:ascii="Times New Roman" w:hAnsi="Times New Roman"/>
+          <w:b/>
+          <w:sz w:val="24"/>
+        </w:rPr>
+        <w:t>s</w:t>
+      </w:r>
+      <w:r>
+        <w:rPr>
+          <w:rFonts w:ascii="Times New Roman" w:hAnsi="Times New Roman"/>
+          <w:b/>
+          <w:sz w:val="24"/>
+        </w:rPr>
+        <w:t xml:space="preserve"> </w:t>
+      </w:r>
+      <w:r>
+        <w:rPr>
+          <w:rFonts w:ascii="Times New Roman" w:hAnsi="Times New Roman"/>
+          <w:b/>
+          <w:sz w:val="24"/>
+        </w:rPr>
+        <w:t xml:space="preserve">5 a 11 - </w:t>
+      </w:r>
+      <w:r>
+        <w:rPr>
+          <w:rFonts w:ascii="Times New Roman" w:hAnsi="Times New Roman"/>
+          <w:sz w:val="24"/>
+        </w:rPr>
+        <w:t>Geração de um modelo. É este objeto que será usado como modelo na persistência dos dados;</w:t>
+      </w:r>
+    </w:p>
+    <w:p>
+      <w:pPr>
+        <w:spacing w:after="0" w:line="360" w:lineRule="auto"/>
+        <w:ind w:left="709"/>
+        <w:jc w:val="both"/>
+        <w:rPr>
+          <w:rFonts w:ascii="Times New Roman" w:hAnsi="Times New Roman"/>
+          <w:sz w:val="24"/>
+        </w:rPr>
+      </w:pPr>
+    </w:p>
+    <w:p>
+      <w:pPr>
+        <w:spacing w:after="0" w:line="360" w:lineRule="auto"/>
+        <w:ind w:left="709"/>
+        <w:jc w:val="both"/>
+        <w:rPr>
+          <w:rFonts w:ascii="Times New Roman" w:hAnsi="Times New Roman"/>
+          <w:sz w:val="24"/>
+        </w:rPr>
+      </w:pPr>
+      <w:r>
+        <w:rPr>
+          <w:rFonts w:ascii="Times New Roman" w:hAnsi="Times New Roman"/>
+          <w:b/>
+          <w:sz w:val="24"/>
+        </w:rPr>
+        <w:t xml:space="preserve">Linha </w:t>
+      </w:r>
+      <w:r>
+        <w:rPr>
+          <w:rFonts w:ascii="Times New Roman" w:hAnsi="Times New Roman"/>
+          <w:b/>
+          <w:sz w:val="24"/>
+        </w:rPr>
+        <w:t xml:space="preserve">13 - </w:t>
+      </w:r>
+      <w:r>
+        <w:rPr>
+          <w:rFonts w:ascii="Times New Roman" w:hAnsi="Times New Roman"/>
+          <w:sz w:val="24"/>
+        </w:rPr>
+        <w:t xml:space="preserve">Retorno dos dados da </w:t>
+      </w:r>
+      <w:r>
+        <w:rPr>
+          <w:rFonts w:ascii="Times New Roman" w:hAnsi="Times New Roman"/>
+          <w:i/>
+          <w:sz w:val="24"/>
+        </w:rPr>
+        <w:t>collection</w:t>
+      </w:r>
+      <w:r>
+        <w:rPr>
+          <w:rFonts w:ascii="Times New Roman" w:hAnsi="Times New Roman"/>
+          <w:sz w:val="24"/>
+        </w:rPr>
+        <w:t xml:space="preserve"> </w:t>
+      </w:r>
+      <w:r>
+        <w:rPr>
+          <w:rFonts w:ascii="Times New Roman" w:hAnsi="Times New Roman"/>
+          <w:i/>
+          <w:sz w:val="24"/>
+        </w:rPr>
+        <w:t>users</w:t>
+      </w:r>
+      <w:r>
+        <w:rPr>
+          <w:rFonts w:ascii="Times New Roman" w:hAnsi="Times New Roman"/>
+          <w:sz w:val="24"/>
+        </w:rPr>
+        <w:t xml:space="preserve"> do banco através da variável </w:t>
+      </w:r>
+      <w:r>
+        <w:rPr>
+          <w:rFonts w:ascii="Times New Roman" w:hAnsi="Times New Roman"/>
+          <w:i/>
+          <w:sz w:val="24"/>
+        </w:rPr>
+        <w:t>user</w:t>
+      </w:r>
+      <w:r>
+        <w:rPr>
+          <w:rFonts w:ascii="Times New Roman" w:hAnsi="Times New Roman"/>
+          <w:sz w:val="24"/>
+        </w:rPr>
+        <w:t>.</w:t>
+      </w:r>
+    </w:p>
+    <w:p>
+      <w:pPr>
+        <w:spacing w:after="0" w:line="360" w:lineRule="auto"/>
+        <w:ind w:left="709"/>
+        <w:jc w:val="both"/>
+        <w:rPr>
+          <w:rFonts w:ascii="Times New Roman" w:hAnsi="Times New Roman"/>
+          <w:sz w:val="24"/>
+        </w:rPr>
+      </w:pPr>
+    </w:p>
+    <w:p>
+      <w:pPr>
+        <w:spacing w:after="0" w:line="360" w:lineRule="auto"/>
+        <w:ind w:firstLine="709"/>
+        <w:jc w:val="both"/>
+        <w:rPr>
+          <w:rFonts w:ascii="Times New Roman" w:hAnsi="Times New Roman"/>
+          <w:sz w:val="24"/>
+        </w:rPr>
+      </w:pPr>
+      <w:r>
+        <w:rPr>
+          <w:rFonts w:ascii="Times New Roman" w:hAnsi="Times New Roman"/>
+          <w:sz w:val="24"/>
+        </w:rPr>
+        <w:t>Após feitas todas as etapas de desenv</w:t>
+      </w:r>
+      <w:r>
+        <w:rPr>
+          <w:rFonts w:ascii="Times New Roman" w:hAnsi="Times New Roman"/>
+          <w:sz w:val="24"/>
+        </w:rPr>
+        <w:t>olvimento descritas acima, toda</w:t>
+      </w:r>
+      <w:r>
+        <w:rPr>
+          <w:rFonts w:ascii="Times New Roman" w:hAnsi="Times New Roman"/>
+          <w:sz w:val="24"/>
+        </w:rPr>
+        <w:t xml:space="preserve"> </w:t>
+      </w:r>
+      <w:r>
+        <w:rPr>
+          <w:rFonts w:ascii="Times New Roman" w:hAnsi="Times New Roman"/>
+          <w:sz w:val="24"/>
+        </w:rPr>
+        <w:t>requisição</w:t>
+      </w:r>
+      <w:r>
+        <w:rPr>
+          <w:rFonts w:ascii="Times New Roman" w:hAnsi="Times New Roman"/>
+          <w:sz w:val="24"/>
+        </w:rPr>
+        <w:t xml:space="preserve"> </w:t>
+      </w:r>
+      <w:r>
+        <w:rPr>
+          <w:rFonts w:ascii="Times New Roman" w:hAnsi="Times New Roman"/>
+          <w:sz w:val="24"/>
+        </w:rPr>
+        <w:t xml:space="preserve">iria chegar no servidor, sendo posteriormente validada, tratada, buscada e teria o seu retorno. As operações de </w:t>
+      </w:r>
+      <w:r>
+        <w:rPr>
+          <w:rFonts w:ascii="Times New Roman" w:hAnsi="Times New Roman"/>
+          <w:i/>
+          <w:sz w:val="24"/>
+        </w:rPr>
+        <w:t>Create</w:t>
+      </w:r>
+      <w:r>
+        <w:rPr>
+          <w:rFonts w:ascii="Times New Roman" w:hAnsi="Times New Roman"/>
+          <w:sz w:val="24"/>
+        </w:rPr>
+        <w:t xml:space="preserve">, </w:t>
+      </w:r>
+      <w:r>
+        <w:rPr>
+          <w:rFonts w:ascii="Times New Roman" w:hAnsi="Times New Roman"/>
+          <w:i/>
+          <w:sz w:val="24"/>
+        </w:rPr>
+        <w:t>Retrieve</w:t>
+      </w:r>
+      <w:r>
+        <w:rPr>
+          <w:rFonts w:ascii="Times New Roman" w:hAnsi="Times New Roman"/>
+          <w:sz w:val="24"/>
+        </w:rPr>
+        <w:t xml:space="preserve">, </w:t>
+      </w:r>
+      <w:r>
+        <w:rPr>
+          <w:rFonts w:ascii="Times New Roman" w:hAnsi="Times New Roman"/>
+          <w:i/>
+          <w:sz w:val="24"/>
+        </w:rPr>
+        <w:t>Update</w:t>
+      </w:r>
+      <w:r>
+        <w:rPr>
+          <w:rFonts w:ascii="Times New Roman" w:hAnsi="Times New Roman"/>
+          <w:sz w:val="24"/>
+        </w:rPr>
+        <w:t xml:space="preserve"> e </w:t>
+      </w:r>
+      <w:r>
+        <w:rPr>
+          <w:rFonts w:ascii="Times New Roman" w:hAnsi="Times New Roman"/>
+          <w:i/>
+          <w:sz w:val="24"/>
+        </w:rPr>
+        <w:t>Delete</w:t>
+      </w:r>
+      <w:r>
+        <w:rPr>
+          <w:rFonts w:ascii="Times New Roman" w:hAnsi="Times New Roman"/>
+          <w:sz w:val="24"/>
+        </w:rPr>
+        <w:t xml:space="preserve">, bem como a conexão </w:t>
+      </w:r>
+      <w:r>
+        <w:rPr>
+          <w:rFonts w:ascii="Times New Roman" w:hAnsi="Times New Roman"/>
+          <w:i/>
+          <w:sz w:val="24"/>
+        </w:rPr>
+        <w:t>Socket</w:t>
+      </w:r>
+      <w:r>
+        <w:rPr>
+          <w:rFonts w:ascii="Times New Roman" w:hAnsi="Times New Roman"/>
+          <w:sz w:val="24"/>
+        </w:rPr>
+        <w:t xml:space="preserve"> estavam completas.</w:t>
+      </w:r>
+    </w:p>
+    <w:p>
+      <w:pPr>
+        <w:spacing w:after="0" w:line="360" w:lineRule="auto"/>
+        <w:ind w:firstLine="709"/>
+        <w:jc w:val="both"/>
+        <w:rPr>
+          <w:rFonts w:ascii="Times New Roman" w:hAnsi="Times New Roman"/>
+          <w:sz w:val="24"/>
+        </w:rPr>
+      </w:pPr>
+      <w:r>
+        <w:rPr>
+          <w:rFonts w:ascii="Times New Roman" w:hAnsi="Times New Roman"/>
+          <w:sz w:val="24"/>
+        </w:rPr>
+        <w:t xml:space="preserve">Paralelamente ao desenvolvimento do servidor, o </w:t>
+      </w:r>
+      <w:r>
+        <w:rPr>
+          <w:rFonts w:ascii="Times New Roman" w:hAnsi="Times New Roman"/>
+          <w:i/>
+          <w:sz w:val="24"/>
+        </w:rPr>
+        <w:t>front-end</w:t>
+      </w:r>
+      <w:r>
+        <w:rPr>
+          <w:rFonts w:ascii="Times New Roman" w:hAnsi="Times New Roman"/>
+          <w:sz w:val="24"/>
+        </w:rPr>
+        <w:t xml:space="preserve"> aplicação web estava sendo desenvolvido. Era necessário existir o </w:t>
+      </w:r>
+      <w:r>
+        <w:rPr>
+          <w:rFonts w:ascii="Times New Roman" w:hAnsi="Times New Roman"/>
+          <w:i/>
+          <w:sz w:val="24"/>
+        </w:rPr>
+        <w:t>client-side</w:t>
+      </w:r>
+      <w:r>
+        <w:rPr>
+          <w:rFonts w:ascii="Times New Roman" w:hAnsi="Times New Roman"/>
+          <w:sz w:val="24"/>
+        </w:rPr>
+        <w:t xml:space="preserve"> da aplicação para </w:t>
+      </w:r>
+      <w:r>
+        <w:rPr>
+          <w:rFonts w:ascii="Times New Roman" w:hAnsi="Times New Roman"/>
+          <w:sz w:val="24"/>
+        </w:rPr>
+        <w:t>serem feitas as requisições n</w:t>
+      </w:r>
+      <w:r>
+        <w:rPr>
+          <w:rFonts w:ascii="Times New Roman" w:hAnsi="Times New Roman"/>
+          <w:sz w:val="24"/>
+        </w:rPr>
+        <w:t>o servidor,</w:t>
+      </w:r>
+      <w:r>
+        <w:rPr>
+          <w:rFonts w:ascii="Times New Roman" w:hAnsi="Times New Roman"/>
+          <w:sz w:val="24"/>
+        </w:rPr>
+        <w:t xml:space="preserve"> posteriormente demonstrar os dados retornados,</w:t>
+      </w:r>
+      <w:r>
+        <w:rPr>
+          <w:rFonts w:ascii="Times New Roman" w:hAnsi="Times New Roman"/>
+          <w:sz w:val="24"/>
+        </w:rPr>
+        <w:t xml:space="preserve"> tais como mensagens de sucesso e erro e os próprios dados do banco.</w:t>
+      </w:r>
+      <w:r>
+        <w:rPr>
+          <w:rFonts w:ascii="Times New Roman" w:hAnsi="Times New Roman"/>
+          <w:sz w:val="24"/>
+        </w:rPr>
+        <w:t xml:space="preserve"> O </w:t>
+      </w:r>
+      <w:r>
+        <w:rPr>
+          <w:rFonts w:ascii="Times New Roman" w:hAnsi="Times New Roman"/>
+          <w:i/>
+          <w:sz w:val="24"/>
+        </w:rPr>
+        <w:t>front-end</w:t>
+      </w:r>
+      <w:r>
+        <w:rPr>
+          <w:rFonts w:ascii="Times New Roman" w:hAnsi="Times New Roman"/>
+          <w:sz w:val="24"/>
+        </w:rPr>
+        <w:t xml:space="preserve"> corresponde à parte de telas da aplicação, as quais estão no diretório </w:t>
+      </w:r>
+      <w:r>
+        <w:rPr>
+          <w:rFonts w:ascii="Times New Roman" w:hAnsi="Times New Roman"/>
+          <w:i/>
+          <w:sz w:val="24"/>
+        </w:rPr>
+        <w:t>Views</w:t>
+      </w:r>
+      <w:r>
+        <w:rPr>
+          <w:rFonts w:ascii="Times New Roman" w:hAnsi="Times New Roman"/>
+          <w:sz w:val="24"/>
+        </w:rPr>
+        <w:t xml:space="preserve">. No desenvolvimento das </w:t>
+      </w:r>
+      <w:r>
+        <w:rPr>
+          <w:rFonts w:ascii="Times New Roman" w:hAnsi="Times New Roman"/>
+          <w:i/>
+          <w:sz w:val="24"/>
+        </w:rPr>
+        <w:t>Views</w:t>
+      </w:r>
+      <w:r>
+        <w:rPr>
+          <w:rFonts w:ascii="Times New Roman" w:hAnsi="Times New Roman"/>
+          <w:sz w:val="24"/>
+        </w:rPr>
+        <w:t xml:space="preserve"> foram utilizadas as tecnologias HTML5 em conjunto com o </w:t>
+      </w:r>
+      <w:r>
+        <w:rPr>
+          <w:rFonts w:ascii="Times New Roman" w:hAnsi="Times New Roman"/>
+          <w:i/>
+          <w:sz w:val="24"/>
+        </w:rPr>
+        <w:t>template engine</w:t>
+      </w:r>
+      <w:r>
+        <w:rPr>
+          <w:rFonts w:ascii="Times New Roman" w:hAnsi="Times New Roman"/>
+          <w:sz w:val="24"/>
+        </w:rPr>
+        <w:t xml:space="preserve"> EJS, CSS3 e </w:t>
+      </w:r>
+      <w:r>
+        <w:rPr>
+          <w:rFonts w:ascii="Times New Roman" w:hAnsi="Times New Roman"/>
+          <w:i/>
+          <w:sz w:val="24"/>
+        </w:rPr>
+        <w:t>JavaScript</w:t>
+      </w:r>
+      <w:r>
+        <w:rPr>
+          <w:rFonts w:ascii="Times New Roman" w:hAnsi="Times New Roman"/>
+          <w:sz w:val="24"/>
+        </w:rPr>
         <w:t xml:space="preserve">. </w:t>
       </w:r>
-      <w:r>
-        <w:rPr>
-          <w:rFonts w:ascii="Times New Roman" w:hAnsi="Times New Roman"/>
-          <w:b/>
+    </w:p>
+    <w:p>
+      <w:pPr>
+        <w:spacing w:after="0" w:line="360" w:lineRule="auto"/>
+        <w:ind w:firstLine="709"/>
+        <w:jc w:val="both"/>
+        <w:rPr>
+          <w:rFonts w:ascii="Times New Roman" w:hAnsi="Times New Roman"/>
+          <w:sz w:val="24"/>
+        </w:rPr>
+      </w:pPr>
+      <w:r>
+        <w:rPr>
+          <w:rFonts w:ascii="Times New Roman" w:hAnsi="Times New Roman"/>
+          <w:sz w:val="24"/>
+        </w:rPr>
+        <w:t xml:space="preserve">Para evitar a reescrita de código, foram criados os </w:t>
+      </w:r>
+      <w:r>
+        <w:rPr>
+          <w:rFonts w:ascii="Times New Roman" w:hAnsi="Times New Roman"/>
+          <w:i/>
+          <w:sz w:val="24"/>
+        </w:rPr>
+        <w:t>template</w:t>
+      </w:r>
+      <w:r>
+        <w:rPr>
+          <w:rFonts w:ascii="Times New Roman" w:hAnsi="Times New Roman"/>
+          <w:i/>
+          <w:sz w:val="24"/>
+        </w:rPr>
+        <w:t>s</w:t>
+      </w:r>
+      <w:r>
+        <w:rPr>
+          <w:rFonts w:ascii="Times New Roman" w:hAnsi="Times New Roman"/>
+          <w:sz w:val="24"/>
+        </w:rPr>
+        <w:t xml:space="preserve"> padrão para serem usados em telas que têm cabeçalho e rodapé iguais. Esses </w:t>
+      </w:r>
+      <w:r>
+        <w:rPr>
+          <w:rFonts w:ascii="Times New Roman" w:hAnsi="Times New Roman"/>
+          <w:i/>
+          <w:sz w:val="24"/>
+        </w:rPr>
+        <w:t>templates</w:t>
+      </w:r>
+      <w:r>
+        <w:rPr>
+          <w:rFonts w:ascii="Times New Roman" w:hAnsi="Times New Roman"/>
+          <w:sz w:val="24"/>
+        </w:rPr>
+        <w:t xml:space="preserve"> são divididos em </w:t>
+      </w:r>
+      <w:r>
+        <w:rPr>
+          <w:rFonts w:ascii="Times New Roman" w:hAnsi="Times New Roman"/>
+          <w:i/>
+          <w:sz w:val="24"/>
+        </w:rPr>
+        <w:t>Header</w:t>
+      </w:r>
+      <w:r>
+        <w:rPr>
+          <w:rFonts w:ascii="Times New Roman" w:hAnsi="Times New Roman"/>
+          <w:sz w:val="24"/>
+        </w:rPr>
+        <w:t xml:space="preserve"> e </w:t>
+      </w:r>
+      <w:r>
+        <w:rPr>
+          <w:rFonts w:ascii="Times New Roman" w:hAnsi="Times New Roman"/>
+          <w:i/>
+          <w:sz w:val="24"/>
+        </w:rPr>
+        <w:t>Footer</w:t>
+      </w:r>
+      <w:r>
+        <w:rPr>
+          <w:rFonts w:ascii="Times New Roman" w:hAnsi="Times New Roman"/>
+          <w:sz w:val="24"/>
+        </w:rPr>
+        <w:t xml:space="preserve">, e são importados por telas em que seu uso é comum. A Figura 28 demonstra a árvore de diretórios as </w:t>
+      </w:r>
+      <w:r>
+        <w:rPr>
+          <w:rFonts w:ascii="Times New Roman" w:hAnsi="Times New Roman"/>
+          <w:i/>
+          <w:sz w:val="24"/>
+        </w:rPr>
+        <w:t>Views</w:t>
+      </w:r>
+      <w:r>
+        <w:rPr>
+          <w:rFonts w:ascii="Times New Roman" w:hAnsi="Times New Roman"/>
+          <w:sz w:val="24"/>
+        </w:rPr>
+        <w:t>.</w:t>
+      </w:r>
+    </w:p>
+    <w:p>
+      <w:pPr>
+        <w:spacing w:after="0" w:line="360" w:lineRule="auto"/>
+        <w:ind w:firstLine="709"/>
+        <w:jc w:val="both"/>
+        <w:rPr>
+          <w:rFonts w:ascii="Times New Roman" w:hAnsi="Times New Roman"/>
+          <w:sz w:val="24"/>
+        </w:rPr>
+      </w:pPr>
+    </w:p>
+    <w:p>
+      <w:pPr>
+        <w:spacing w:after="0" w:line="360" w:lineRule="auto"/>
+        <w:jc w:val="center"/>
+        <w:rPr>
+          <w:rFonts w:ascii="Times New Roman" w:hAnsi="Times New Roman"/>
+          <w:sz w:val="24"/>
+        </w:rPr>
+      </w:pPr>
+      <w:r>
+        <w:rPr>
+          <w:rFonts w:ascii="Times New Roman" w:hAnsi="Times New Roman"/>
+          <w:b/>
+          <w:noProof/>
+          <w:color w:val="FF0000"/>
+          <w:sz w:val="24"/>
+          <w:lang w:eastAsia="pt-BR"/>
+        </w:rPr>
+        <w:lastRenderedPageBreak/>
+        <w:drawing>
+          <wp:inline distT="0" distB="0" distL="0" distR="0">
+            <wp:extent cx="2495550" cy="2714625"/>
+            <wp:effectExtent l="0" t="0" r="0" b="9525"/>
+            <wp:docPr id="28" name="Imagem 28"/>
+            <wp:cNvGraphicFramePr>
+              <a:graphicFrameLocks xmlns:a="http://schemas.openxmlformats.org/drawingml/2006/main" noChangeAspect="1"/>
+            </wp:cNvGraphicFramePr>
+            <a:graphic xmlns:a="http://schemas.openxmlformats.org/drawingml/2006/main">
+              <a:graphicData uri="http://schemas.openxmlformats.org/drawingml/2006/picture">
+                <pic:pic xmlns:pic="http://schemas.openxmlformats.org/drawingml/2006/picture">
+                  <pic:nvPicPr>
+                    <pic:cNvPr id="0" name="Picture 1"/>
+                    <pic:cNvPicPr>
+                      <a:picLocks noChangeAspect="1" noChangeArrowheads="1"/>
+                    </pic:cNvPicPr>
+                  </pic:nvPicPr>
+                  <pic:blipFill>
+                    <a:blip r:embed="rId36">
+                      <a:extLst>
+                        <a:ext uri="{28A0092B-C50C-407E-A947-70E740481C1C}">
+                          <a14:useLocalDpi xmlns:a14="http://schemas.microsoft.com/office/drawing/2010/main" val="0"/>
+                        </a:ext>
+                      </a:extLst>
+                    </a:blip>
+                    <a:srcRect/>
+                    <a:stretch>
+                      <a:fillRect/>
+                    </a:stretch>
+                  </pic:blipFill>
+                  <pic:spPr bwMode="auto">
+                    <a:xfrm>
+                      <a:off x="0" y="0"/>
+                      <a:ext cx="2495550" cy="2714625"/>
+                    </a:xfrm>
+                    <a:prstGeom prst="rect">
+                      <a:avLst/>
+                    </a:prstGeom>
+                    <a:noFill/>
+                    <a:ln>
+                      <a:noFill/>
+                    </a:ln>
+                  </pic:spPr>
+                </pic:pic>
+              </a:graphicData>
+            </a:graphic>
+          </wp:inline>
+        </w:drawing>
+      </w:r>
+    </w:p>
+    <w:p>
+      <w:pPr>
+        <w:spacing w:after="0" w:line="360" w:lineRule="auto"/>
+        <w:jc w:val="center"/>
+        <w:rPr>
+          <w:rStyle w:val="apple-converted-space"/>
           <w:color w:val="000000"/>
           <w:sz w:val="16"/>
           <w:szCs w:val="16"/>
           <w:shd w:val="clear" w:color="auto" w:fill="FFFFFF"/>
         </w:rPr>
-        <w:t>Fonte: Elaborado pelos autores</w:t>
-      </w:r>
-      <w:r>
-        <w:rPr>
-          <w:rFonts w:ascii="Times New Roman" w:hAnsi="Times New Roman"/>
+      </w:pPr>
+      <w:r>
+        <w:rPr>
+          <w:rFonts w:ascii="Times New Roman" w:hAnsi="Times New Roman"/>
+          <w:b/>
           <w:color w:val="000000"/>
           <w:sz w:val="16"/>
           <w:szCs w:val="16"/>
           <w:shd w:val="clear" w:color="auto" w:fill="FFFFFF"/>
         </w:rPr>
+        <w:t>Figura 28</w:t>
+      </w:r>
+      <w:r>
+        <w:rPr>
+          <w:rFonts w:ascii="Times New Roman" w:hAnsi="Times New Roman"/>
+          <w:b/>
+          <w:color w:val="000000"/>
+          <w:sz w:val="16"/>
+          <w:szCs w:val="16"/>
+          <w:shd w:val="clear" w:color="auto" w:fill="FFFFFF"/>
+        </w:rPr>
+        <w:t xml:space="preserve"> </w:t>
+      </w:r>
+      <w:r>
+        <w:rPr>
+          <w:rFonts w:ascii="Times New Roman" w:hAnsi="Times New Roman"/>
+          <w:b/>
+          <w:color w:val="000000"/>
+          <w:sz w:val="16"/>
+          <w:szCs w:val="16"/>
+          <w:shd w:val="clear" w:color="auto" w:fill="FFFFFF"/>
+        </w:rPr>
+        <w:t>-</w:t>
+      </w:r>
+      <w:r>
+        <w:rPr>
+          <w:rFonts w:ascii="Times New Roman" w:hAnsi="Times New Roman"/>
+          <w:color w:val="000000"/>
+          <w:sz w:val="16"/>
+          <w:szCs w:val="16"/>
+          <w:shd w:val="clear" w:color="auto" w:fill="FFFFFF"/>
+        </w:rPr>
+        <w:t xml:space="preserve"> </w:t>
+      </w:r>
+      <w:r>
+        <w:rPr>
+          <w:rFonts w:ascii="Times New Roman" w:hAnsi="Times New Roman"/>
+          <w:color w:val="000000"/>
+          <w:sz w:val="16"/>
+          <w:szCs w:val="16"/>
+          <w:shd w:val="clear" w:color="auto" w:fill="FFFFFF"/>
+        </w:rPr>
+        <w:t xml:space="preserve">Árvore de diretórios da </w:t>
+      </w:r>
+      <w:r>
+        <w:rPr>
+          <w:rFonts w:ascii="Times New Roman" w:hAnsi="Times New Roman"/>
+          <w:i/>
+          <w:color w:val="000000"/>
+          <w:sz w:val="16"/>
+          <w:szCs w:val="16"/>
+          <w:shd w:val="clear" w:color="auto" w:fill="FFFFFF"/>
+        </w:rPr>
+        <w:t>View</w:t>
+      </w:r>
+      <w:r>
+        <w:rPr>
+          <w:rFonts w:ascii="Times New Roman" w:hAnsi="Times New Roman"/>
+          <w:color w:val="000000"/>
+          <w:sz w:val="16"/>
+          <w:szCs w:val="16"/>
+          <w:shd w:val="clear" w:color="auto" w:fill="FFFFFF"/>
+        </w:rPr>
+        <w:t xml:space="preserve">. </w:t>
+      </w:r>
+      <w:r>
+        <w:rPr>
+          <w:rFonts w:ascii="Times New Roman" w:hAnsi="Times New Roman"/>
+          <w:b/>
+          <w:color w:val="000000"/>
+          <w:sz w:val="16"/>
+          <w:szCs w:val="16"/>
+          <w:shd w:val="clear" w:color="auto" w:fill="FFFFFF"/>
+        </w:rPr>
+        <w:t>Fonte: Elaborado pelos autores</w:t>
+      </w:r>
+      <w:r>
+        <w:rPr>
+          <w:rFonts w:ascii="Times New Roman" w:hAnsi="Times New Roman"/>
+          <w:color w:val="000000"/>
+          <w:sz w:val="16"/>
+          <w:szCs w:val="16"/>
+          <w:shd w:val="clear" w:color="auto" w:fill="FFFFFF"/>
+        </w:rPr>
         <w:t>.</w:t>
       </w:r>
     </w:p>
     <w:p>
       <w:pPr>
         <w:spacing w:after="0" w:line="360" w:lineRule="auto"/>
+        <w:jc w:val="center"/>
+        <w:rPr>
+          <w:rFonts w:ascii="Times New Roman" w:hAnsi="Times New Roman"/>
+          <w:sz w:val="24"/>
+        </w:rPr>
+      </w:pPr>
+    </w:p>
+    <w:p>
+      <w:pPr>
+        <w:spacing w:after="0" w:line="360" w:lineRule="auto"/>
         <w:ind w:firstLine="709"/>
         <w:jc w:val="both"/>
         <w:rPr>
@@ -17969,6 +18857,397 @@
           <w:sz w:val="24"/>
         </w:rPr>
       </w:pPr>
+      <w:r>
+        <w:rPr>
+          <w:rFonts w:ascii="Times New Roman" w:hAnsi="Times New Roman"/>
+          <w:sz w:val="24"/>
+        </w:rPr>
+        <w:t xml:space="preserve">No diretório </w:t>
+      </w:r>
+      <w:r>
+        <w:rPr>
+          <w:rFonts w:ascii="Times New Roman" w:hAnsi="Times New Roman"/>
+          <w:sz w:val="24"/>
+        </w:rPr>
+        <w:t>c</w:t>
+      </w:r>
+      <w:r>
+        <w:rPr>
+          <w:rFonts w:ascii="Times New Roman" w:hAnsi="Times New Roman"/>
+          <w:i/>
+          <w:sz w:val="24"/>
+        </w:rPr>
+        <w:t>ommon</w:t>
+      </w:r>
+      <w:r>
+        <w:rPr>
+          <w:rFonts w:ascii="Times New Roman" w:hAnsi="Times New Roman"/>
+          <w:sz w:val="24"/>
+        </w:rPr>
+        <w:t xml:space="preserve"> da estrutura</w:t>
+      </w:r>
+      <w:r>
+        <w:rPr>
+          <w:rFonts w:ascii="Times New Roman" w:hAnsi="Times New Roman"/>
+          <w:sz w:val="24"/>
+        </w:rPr>
+        <w:t xml:space="preserve">, estão </w:t>
+      </w:r>
+      <w:r>
+        <w:rPr>
+          <w:rFonts w:ascii="Times New Roman" w:hAnsi="Times New Roman"/>
+          <w:sz w:val="24"/>
+        </w:rPr>
+        <w:t xml:space="preserve">os arquivos comuns entre as </w:t>
+      </w:r>
+      <w:r>
+        <w:rPr>
+          <w:rFonts w:ascii="Times New Roman" w:hAnsi="Times New Roman"/>
+          <w:i/>
+          <w:sz w:val="24"/>
+        </w:rPr>
+        <w:t>Views</w:t>
+      </w:r>
+      <w:r>
+        <w:rPr>
+          <w:rFonts w:ascii="Times New Roman" w:hAnsi="Times New Roman"/>
+          <w:sz w:val="24"/>
+        </w:rPr>
+        <w:t xml:space="preserve"> da aplicação, os quais contém as chamadas dos </w:t>
+      </w:r>
+      <w:r>
+        <w:rPr>
+          <w:rFonts w:ascii="Times New Roman" w:hAnsi="Times New Roman"/>
+          <w:i/>
+          <w:sz w:val="24"/>
+        </w:rPr>
+        <w:t>JavaScript’s</w:t>
+      </w:r>
+      <w:r>
+        <w:rPr>
+          <w:rFonts w:ascii="Times New Roman" w:hAnsi="Times New Roman"/>
+          <w:sz w:val="24"/>
+        </w:rPr>
+        <w:t xml:space="preserve"> e dos </w:t>
+      </w:r>
+      <w:r>
+        <w:rPr>
+          <w:rFonts w:ascii="Times New Roman" w:hAnsi="Times New Roman"/>
+          <w:i/>
+          <w:sz w:val="24"/>
+        </w:rPr>
+        <w:t>Stylesheets</w:t>
+      </w:r>
+      <w:r>
+        <w:rPr>
+          <w:rFonts w:ascii="Times New Roman" w:hAnsi="Times New Roman"/>
+          <w:sz w:val="24"/>
+        </w:rPr>
+        <w:t>.</w:t>
+      </w:r>
+    </w:p>
+    <w:p>
+      <w:pPr>
+        <w:spacing w:after="0" w:line="360" w:lineRule="auto"/>
+        <w:ind w:firstLine="709"/>
+        <w:jc w:val="both"/>
+        <w:rPr>
+          <w:rFonts w:ascii="Times New Roman" w:hAnsi="Times New Roman"/>
+          <w:sz w:val="24"/>
+        </w:rPr>
+      </w:pPr>
+      <w:r>
+        <w:rPr>
+          <w:rFonts w:ascii="Times New Roman" w:hAnsi="Times New Roman"/>
+          <w:sz w:val="24"/>
+        </w:rPr>
+        <w:t xml:space="preserve">O diretório </w:t>
+      </w:r>
+      <w:r>
+        <w:rPr>
+          <w:rFonts w:ascii="Times New Roman" w:hAnsi="Times New Roman"/>
+          <w:i/>
+          <w:sz w:val="24"/>
+        </w:rPr>
+        <w:t>error</w:t>
+      </w:r>
+      <w:r>
+        <w:rPr>
+          <w:rFonts w:ascii="Times New Roman" w:hAnsi="Times New Roman"/>
+          <w:sz w:val="24"/>
+        </w:rPr>
+        <w:t xml:space="preserve"> contém todas as páginas de erro da aplicação. Elas são chamadas através do </w:t>
+      </w:r>
+      <w:r>
+        <w:rPr>
+          <w:rFonts w:ascii="Times New Roman" w:hAnsi="Times New Roman"/>
+          <w:i/>
+          <w:sz w:val="24"/>
+        </w:rPr>
+        <w:t>middleware</w:t>
+      </w:r>
+      <w:r>
+        <w:rPr>
+          <w:rFonts w:ascii="Times New Roman" w:hAnsi="Times New Roman"/>
+          <w:sz w:val="24"/>
+        </w:rPr>
+        <w:t xml:space="preserve"> do servidor.</w:t>
+      </w:r>
+    </w:p>
+    <w:p>
+      <w:pPr>
+        <w:spacing w:after="0" w:line="360" w:lineRule="auto"/>
+        <w:ind w:firstLine="709"/>
+        <w:jc w:val="both"/>
+        <w:rPr>
+          <w:rFonts w:ascii="Times New Roman" w:hAnsi="Times New Roman"/>
+          <w:sz w:val="24"/>
+        </w:rPr>
+      </w:pPr>
+      <w:r>
+        <w:rPr>
+          <w:rFonts w:ascii="Times New Roman" w:hAnsi="Times New Roman"/>
+          <w:sz w:val="24"/>
+        </w:rPr>
+        <w:t xml:space="preserve">Os demais diretórios são referentes todos os aos módulos das </w:t>
+      </w:r>
+      <w:r>
+        <w:rPr>
+          <w:rFonts w:ascii="Times New Roman" w:hAnsi="Times New Roman"/>
+          <w:i/>
+          <w:sz w:val="24"/>
+        </w:rPr>
+        <w:t>Views</w:t>
+      </w:r>
+      <w:r>
+        <w:rPr>
+          <w:rFonts w:ascii="Times New Roman" w:hAnsi="Times New Roman"/>
+          <w:sz w:val="24"/>
+        </w:rPr>
+        <w:t xml:space="preserve"> da aplicação web.</w:t>
+      </w:r>
+      <w:r>
+        <w:rPr>
+          <w:rFonts w:ascii="Times New Roman" w:hAnsi="Times New Roman"/>
+          <w:sz w:val="24"/>
+        </w:rPr>
+        <w:t xml:space="preserve"> Essas </w:t>
+      </w:r>
+      <w:r>
+        <w:rPr>
+          <w:rFonts w:ascii="Times New Roman" w:hAnsi="Times New Roman"/>
+          <w:i/>
+          <w:sz w:val="24"/>
+        </w:rPr>
+        <w:t>Views</w:t>
+      </w:r>
+      <w:r>
+        <w:rPr>
+          <w:rFonts w:ascii="Times New Roman" w:hAnsi="Times New Roman"/>
+          <w:sz w:val="24"/>
+        </w:rPr>
+        <w:t xml:space="preserve"> primeiramente importam o seu cabeçalho. Posteriormente é feito seu conteúdo exclusivo. Por último, importa-se o rodapé. Esse padrão é demonstrado na Figura 29.</w:t>
+      </w:r>
+    </w:p>
+    <w:p>
+      <w:pPr>
+        <w:spacing w:after="0" w:line="360" w:lineRule="auto"/>
+        <w:ind w:firstLine="709"/>
+        <w:jc w:val="both"/>
+        <w:rPr>
+          <w:rFonts w:ascii="Times New Roman" w:hAnsi="Times New Roman"/>
+          <w:sz w:val="24"/>
+        </w:rPr>
+      </w:pPr>
+    </w:p>
+    <w:p>
+      <w:pPr>
+        <w:spacing w:after="0" w:line="360" w:lineRule="auto"/>
+        <w:jc w:val="center"/>
+        <w:rPr>
+          <w:rFonts w:ascii="Times New Roman" w:hAnsi="Times New Roman"/>
+          <w:b/>
+          <w:color w:val="FF0000"/>
+          <w:sz w:val="24"/>
+        </w:rPr>
+      </w:pPr>
+      <w:r>
+        <w:rPr>
+          <w:rFonts w:ascii="Times New Roman" w:hAnsi="Times New Roman"/>
+          <w:b/>
+          <w:noProof/>
+          <w:color w:val="FF0000"/>
+          <w:sz w:val="24"/>
+          <w:lang w:eastAsia="pt-BR"/>
+        </w:rPr>
+        <w:drawing>
+          <wp:inline distT="0" distB="0" distL="0" distR="0">
+            <wp:extent cx="5191125" cy="3044972"/>
+            <wp:effectExtent l="0" t="0" r="0" b="3175"/>
+            <wp:docPr id="29" name="Imagem 29"/>
+            <wp:cNvGraphicFramePr>
+              <a:graphicFrameLocks xmlns:a="http://schemas.openxmlformats.org/drawingml/2006/main" noChangeAspect="1"/>
+            </wp:cNvGraphicFramePr>
+            <a:graphic xmlns:a="http://schemas.openxmlformats.org/drawingml/2006/main">
+              <a:graphicData uri="http://schemas.openxmlformats.org/drawingml/2006/picture">
+                <pic:pic xmlns:pic="http://schemas.openxmlformats.org/drawingml/2006/picture">
+                  <pic:nvPicPr>
+                    <pic:cNvPr id="0" name="Picture 2"/>
+                    <pic:cNvPicPr>
+                      <a:picLocks noChangeAspect="1" noChangeArrowheads="1"/>
+                    </pic:cNvPicPr>
+                  </pic:nvPicPr>
+                  <pic:blipFill>
+                    <a:blip r:embed="rId37">
+                      <a:extLst>
+                        <a:ext uri="{28A0092B-C50C-407E-A947-70E740481C1C}">
+                          <a14:useLocalDpi xmlns:a14="http://schemas.microsoft.com/office/drawing/2010/main" val="0"/>
+                        </a:ext>
+                      </a:extLst>
+                    </a:blip>
+                    <a:srcRect/>
+                    <a:stretch>
+                      <a:fillRect/>
+                    </a:stretch>
+                  </pic:blipFill>
+                  <pic:spPr bwMode="auto">
+                    <a:xfrm>
+                      <a:off x="0" y="0"/>
+                      <a:ext cx="5198848" cy="3049502"/>
+                    </a:xfrm>
+                    <a:prstGeom prst="rect">
+                      <a:avLst/>
+                    </a:prstGeom>
+                    <a:noFill/>
+                    <a:ln>
+                      <a:noFill/>
+                    </a:ln>
+                  </pic:spPr>
+                </pic:pic>
+              </a:graphicData>
+            </a:graphic>
+          </wp:inline>
+        </w:drawing>
+      </w:r>
+    </w:p>
+    <w:p>
+      <w:pPr>
+        <w:spacing w:after="0" w:line="360" w:lineRule="auto"/>
+        <w:jc w:val="center"/>
+        <w:rPr>
+          <w:rStyle w:val="apple-converted-space"/>
+          <w:color w:val="000000"/>
+          <w:sz w:val="16"/>
+          <w:szCs w:val="16"/>
+          <w:shd w:val="clear" w:color="auto" w:fill="FFFFFF"/>
+        </w:rPr>
+      </w:pPr>
+      <w:r>
+        <w:rPr>
+          <w:rFonts w:ascii="Times New Roman" w:hAnsi="Times New Roman"/>
+          <w:b/>
+          <w:color w:val="000000"/>
+          <w:sz w:val="16"/>
+          <w:szCs w:val="16"/>
+          <w:shd w:val="clear" w:color="auto" w:fill="FFFFFF"/>
+        </w:rPr>
+        <w:t>Figura 29</w:t>
+      </w:r>
+      <w:r>
+        <w:rPr>
+          <w:rFonts w:ascii="Times New Roman" w:hAnsi="Times New Roman"/>
+          <w:b/>
+          <w:color w:val="000000"/>
+          <w:sz w:val="16"/>
+          <w:szCs w:val="16"/>
+          <w:shd w:val="clear" w:color="auto" w:fill="FFFFFF"/>
+        </w:rPr>
+        <w:t xml:space="preserve"> </w:t>
+      </w:r>
+      <w:r>
+        <w:rPr>
+          <w:rFonts w:ascii="Times New Roman" w:hAnsi="Times New Roman"/>
+          <w:b/>
+          <w:color w:val="000000"/>
+          <w:sz w:val="16"/>
+          <w:szCs w:val="16"/>
+          <w:shd w:val="clear" w:color="auto" w:fill="FFFFFF"/>
+        </w:rPr>
+        <w:t>-</w:t>
+      </w:r>
+      <w:r>
+        <w:rPr>
+          <w:rFonts w:ascii="Times New Roman" w:hAnsi="Times New Roman"/>
+          <w:color w:val="000000"/>
+          <w:sz w:val="16"/>
+          <w:szCs w:val="16"/>
+          <w:shd w:val="clear" w:color="auto" w:fill="FFFFFF"/>
+        </w:rPr>
+        <w:t xml:space="preserve"> </w:t>
+      </w:r>
+      <w:r>
+        <w:rPr>
+          <w:rFonts w:ascii="Times New Roman" w:hAnsi="Times New Roman"/>
+          <w:i/>
+          <w:color w:val="000000"/>
+          <w:sz w:val="16"/>
+          <w:szCs w:val="16"/>
+          <w:shd w:val="clear" w:color="auto" w:fill="FFFFFF"/>
+        </w:rPr>
+        <w:t>V</w:t>
+      </w:r>
+      <w:r>
+        <w:rPr>
+          <w:rFonts w:ascii="Times New Roman" w:hAnsi="Times New Roman"/>
+          <w:i/>
+          <w:color w:val="000000"/>
+          <w:sz w:val="16"/>
+          <w:szCs w:val="16"/>
+          <w:shd w:val="clear" w:color="auto" w:fill="FFFFFF"/>
+        </w:rPr>
+        <w:t>iew</w:t>
+      </w:r>
+      <w:r>
+        <w:rPr>
+          <w:rFonts w:ascii="Times New Roman" w:hAnsi="Times New Roman"/>
+          <w:color w:val="000000"/>
+          <w:sz w:val="16"/>
+          <w:szCs w:val="16"/>
+          <w:shd w:val="clear" w:color="auto" w:fill="FFFFFF"/>
+        </w:rPr>
+        <w:t xml:space="preserve"> da página inicial</w:t>
+      </w:r>
+      <w:r>
+        <w:rPr>
+          <w:rFonts w:ascii="Times New Roman" w:hAnsi="Times New Roman"/>
+          <w:color w:val="000000"/>
+          <w:sz w:val="16"/>
+          <w:szCs w:val="16"/>
+          <w:shd w:val="clear" w:color="auto" w:fill="FFFFFF"/>
+        </w:rPr>
+        <w:t xml:space="preserve">. </w:t>
+      </w:r>
+      <w:r>
+        <w:rPr>
+          <w:rFonts w:ascii="Times New Roman" w:hAnsi="Times New Roman"/>
+          <w:b/>
+          <w:color w:val="000000"/>
+          <w:sz w:val="16"/>
+          <w:szCs w:val="16"/>
+          <w:shd w:val="clear" w:color="auto" w:fill="FFFFFF"/>
+        </w:rPr>
+        <w:t>Fonte: Elaborado pelos autores</w:t>
+      </w:r>
+      <w:r>
+        <w:rPr>
+          <w:rFonts w:ascii="Times New Roman" w:hAnsi="Times New Roman"/>
+          <w:color w:val="000000"/>
+          <w:sz w:val="16"/>
+          <w:szCs w:val="16"/>
+          <w:shd w:val="clear" w:color="auto" w:fill="FFFFFF"/>
+        </w:rPr>
+        <w:t>.</w:t>
+      </w:r>
     </w:p>
     <w:p>
       <w:pPr>
@@ -17985,6 +19264,7 @@
           <w:rFonts w:ascii="Times New Roman" w:hAnsi="Times New Roman"/>
           <w:sz w:val="24"/>
         </w:rPr>
+        <w:lastRenderedPageBreak/>
         <w:t>As funções de cada linha são detalhadas abaixo:</w:t>
       </w:r>
     </w:p>
@@ -18022,25 +19302,91 @@
           <w:b/>
           <w:sz w:val="24"/>
         </w:rPr>
-        <w:t xml:space="preserve">1 - </w:t>
-      </w:r>
-      <w:r>
-        <w:rPr>
-          <w:rFonts w:ascii="Times New Roman" w:hAnsi="Times New Roman"/>
-          <w:sz w:val="24"/>
-        </w:rPr>
-        <w:t>Criado o módulo recebendo como parâmetro a variável app;</w:t>
-      </w:r>
-    </w:p>
-    <w:p>
-      <w:pPr>
-        <w:spacing w:after="0" w:line="360" w:lineRule="auto"/>
-        <w:jc w:val="both"/>
-        <w:rPr>
-          <w:rFonts w:ascii="Times New Roman" w:hAnsi="Times New Roman"/>
-          <w:sz w:val="24"/>
-        </w:rPr>
-      </w:pPr>
+        <w:t xml:space="preserve">1 </w:t>
+      </w:r>
+      <w:r>
+        <w:rPr>
+          <w:rFonts w:ascii="Times New Roman" w:hAnsi="Times New Roman"/>
+          <w:b/>
+          <w:sz w:val="24"/>
+        </w:rPr>
+        <w:t>-</w:t>
+      </w:r>
+      <w:r>
+        <w:rPr>
+          <w:rFonts w:ascii="Times New Roman" w:hAnsi="Times New Roman"/>
+          <w:b/>
+          <w:sz w:val="24"/>
+        </w:rPr>
+        <w:t xml:space="preserve"> </w:t>
+      </w:r>
+      <w:r>
+        <w:rPr>
+          <w:rFonts w:ascii="Times New Roman" w:hAnsi="Times New Roman"/>
+          <w:sz w:val="24"/>
+        </w:rPr>
+        <w:t xml:space="preserve">Importado o </w:t>
+      </w:r>
+      <w:r>
+        <w:rPr>
+          <w:rFonts w:ascii="Times New Roman" w:hAnsi="Times New Roman"/>
+          <w:i/>
+          <w:sz w:val="24"/>
+        </w:rPr>
+        <w:t>Header</w:t>
+      </w:r>
+      <w:r>
+        <w:rPr>
+          <w:rFonts w:ascii="Times New Roman" w:hAnsi="Times New Roman"/>
+          <w:sz w:val="24"/>
+        </w:rPr>
+        <w:t xml:space="preserve">, através do </w:t>
+      </w:r>
+      <w:r>
+        <w:rPr>
+          <w:rFonts w:ascii="Times New Roman" w:hAnsi="Times New Roman"/>
+          <w:i/>
+          <w:sz w:val="24"/>
+        </w:rPr>
+        <w:t>include</w:t>
+      </w:r>
+      <w:r>
+        <w:rPr>
+          <w:rFonts w:ascii="Times New Roman" w:hAnsi="Times New Roman"/>
+          <w:sz w:val="24"/>
+        </w:rPr>
+        <w:t xml:space="preserve">. O comando </w:t>
+      </w:r>
+      <w:r>
+        <w:rPr>
+          <w:rFonts w:ascii="Times New Roman" w:hAnsi="Times New Roman"/>
+          <w:i/>
+          <w:sz w:val="24"/>
+        </w:rPr>
+        <w:t>include</w:t>
+      </w:r>
+      <w:r>
+        <w:rPr>
+          <w:rFonts w:ascii="Times New Roman" w:hAnsi="Times New Roman"/>
+          <w:sz w:val="24"/>
+        </w:rPr>
+        <w:t xml:space="preserve"> é disponível graças à EJS </w:t>
+      </w:r>
+      <w:r>
+        <w:rPr>
+          <w:rFonts w:ascii="Times New Roman" w:hAnsi="Times New Roman"/>
+          <w:i/>
+          <w:sz w:val="24"/>
+        </w:rPr>
+        <w:t>tamplate engine</w:t>
+      </w:r>
+      <w:r>
+        <w:rPr>
+          <w:rFonts w:ascii="Times New Roman" w:hAnsi="Times New Roman"/>
+          <w:sz w:val="24"/>
+        </w:rPr>
+        <w:t>;</w:t>
+      </w:r>
     </w:p>
     <w:p>
       <w:pPr>
@@ -18052,264 +19398,483 @@
           <w:sz w:val="24"/>
         </w:rPr>
       </w:pPr>
-      <w:r>
-        <w:rPr>
-          <w:rFonts w:ascii="Times New Roman" w:hAnsi="Times New Roman"/>
-          <w:b/>
+    </w:p>
+    <w:p>
+      <w:pPr>
+        <w:spacing w:after="0" w:line="360" w:lineRule="auto"/>
+        <w:ind w:left="709"/>
+        <w:jc w:val="both"/>
+        <w:rPr>
+          <w:rFonts w:ascii="Times New Roman" w:hAnsi="Times New Roman"/>
+          <w:sz w:val="24"/>
+        </w:rPr>
+      </w:pPr>
+      <w:r>
+        <w:rPr>
+          <w:rFonts w:ascii="Times New Roman" w:hAnsi="Times New Roman"/>
+          <w:b/>
+          <w:sz w:val="24"/>
+        </w:rPr>
+        <w:t>Linha</w:t>
+      </w:r>
+      <w:r>
+        <w:rPr>
+          <w:rFonts w:ascii="Times New Roman" w:hAnsi="Times New Roman"/>
+          <w:b/>
+          <w:sz w:val="24"/>
+        </w:rPr>
+        <w:t>s</w:t>
+      </w:r>
+      <w:r>
+        <w:rPr>
+          <w:rFonts w:ascii="Times New Roman" w:hAnsi="Times New Roman"/>
+          <w:b/>
+          <w:sz w:val="24"/>
+        </w:rPr>
+        <w:t xml:space="preserve"> </w:t>
+      </w:r>
+      <w:r>
+        <w:rPr>
+          <w:rFonts w:ascii="Times New Roman" w:hAnsi="Times New Roman"/>
+          <w:b/>
+          <w:sz w:val="24"/>
+        </w:rPr>
+        <w:t>2</w:t>
+      </w:r>
+      <w:r>
+        <w:rPr>
+          <w:rFonts w:ascii="Times New Roman" w:hAnsi="Times New Roman"/>
+          <w:b/>
+          <w:sz w:val="24"/>
+        </w:rPr>
+        <w:t xml:space="preserve"> </w:t>
+      </w:r>
+      <w:r>
+        <w:rPr>
+          <w:rFonts w:ascii="Times New Roman" w:hAnsi="Times New Roman"/>
+          <w:b/>
+          <w:sz w:val="24"/>
+        </w:rPr>
+        <w:t xml:space="preserve">a 41 </w:t>
+      </w:r>
+      <w:r>
+        <w:rPr>
+          <w:rFonts w:ascii="Times New Roman" w:hAnsi="Times New Roman"/>
+          <w:b/>
+          <w:sz w:val="24"/>
+        </w:rPr>
+        <w:t xml:space="preserve">- </w:t>
+      </w:r>
+      <w:r>
+        <w:rPr>
+          <w:rFonts w:ascii="Times New Roman" w:hAnsi="Times New Roman"/>
+          <w:sz w:val="24"/>
+        </w:rPr>
+        <w:t>Conteúdo da página HTML.</w:t>
+      </w:r>
+    </w:p>
+    <w:p>
+      <w:pPr>
+        <w:spacing w:after="0" w:line="360" w:lineRule="auto"/>
+        <w:jc w:val="both"/>
+        <w:rPr>
+          <w:rFonts w:ascii="Times New Roman" w:hAnsi="Times New Roman"/>
+          <w:sz w:val="24"/>
+        </w:rPr>
+      </w:pPr>
+    </w:p>
+    <w:p>
+      <w:pPr>
+        <w:spacing w:after="0" w:line="360" w:lineRule="auto"/>
+        <w:jc w:val="both"/>
+        <w:rPr>
+          <w:rFonts w:ascii="Times New Roman" w:hAnsi="Times New Roman"/>
+          <w:sz w:val="24"/>
+        </w:rPr>
+      </w:pPr>
+      <w:r>
+        <w:rPr>
+          <w:rFonts w:ascii="Times New Roman" w:hAnsi="Times New Roman"/>
+          <w:sz w:val="24"/>
+        </w:rPr>
+        <w:tab/>
+        <w:t xml:space="preserve">O </w:t>
+      </w:r>
+      <w:r>
+        <w:rPr>
+          <w:rFonts w:ascii="Times New Roman" w:hAnsi="Times New Roman"/>
+          <w:i/>
+          <w:sz w:val="24"/>
+        </w:rPr>
+        <w:t>Header</w:t>
+      </w:r>
+      <w:r>
+        <w:rPr>
+          <w:rFonts w:ascii="Times New Roman" w:hAnsi="Times New Roman"/>
+          <w:sz w:val="24"/>
+        </w:rPr>
+        <w:t xml:space="preserve"> da aplicação carrega os </w:t>
+      </w:r>
+      <w:r>
+        <w:rPr>
+          <w:rFonts w:ascii="Times New Roman" w:hAnsi="Times New Roman"/>
+          <w:i/>
+          <w:sz w:val="24"/>
+        </w:rPr>
+        <w:t>JavaScripts</w:t>
+      </w:r>
+      <w:r>
+        <w:rPr>
+          <w:rFonts w:ascii="Times New Roman" w:hAnsi="Times New Roman"/>
+          <w:sz w:val="24"/>
+        </w:rPr>
+        <w:t xml:space="preserve"> e </w:t>
+      </w:r>
+      <w:r>
+        <w:rPr>
+          <w:rFonts w:ascii="Times New Roman" w:hAnsi="Times New Roman"/>
+          <w:i/>
+          <w:sz w:val="24"/>
+        </w:rPr>
+        <w:t>stylesheets</w:t>
+      </w:r>
+      <w:r>
+        <w:rPr>
+          <w:rFonts w:ascii="Times New Roman" w:hAnsi="Times New Roman"/>
+          <w:sz w:val="24"/>
+        </w:rPr>
+        <w:t xml:space="preserve"> para a página</w:t>
+      </w:r>
+      <w:r>
+        <w:rPr>
+          <w:rFonts w:ascii="Times New Roman" w:hAnsi="Times New Roman"/>
+          <w:sz w:val="24"/>
+        </w:rPr>
+        <w:t xml:space="preserve"> </w:t>
+      </w:r>
+      <w:r>
+        <w:rPr>
+          <w:rFonts w:ascii="Times New Roman" w:hAnsi="Times New Roman"/>
+          <w:sz w:val="24"/>
+        </w:rPr>
+        <w:t xml:space="preserve">HTML. A Figura 30 exemplifica a estrutura do </w:t>
+      </w:r>
+      <w:r>
+        <w:rPr>
+          <w:rFonts w:ascii="Times New Roman" w:hAnsi="Times New Roman"/>
+          <w:i/>
+          <w:sz w:val="24"/>
+        </w:rPr>
+        <w:t>Header</w:t>
+      </w:r>
+      <w:r>
+        <w:rPr>
+          <w:rFonts w:ascii="Times New Roman" w:hAnsi="Times New Roman"/>
+          <w:sz w:val="24"/>
+        </w:rPr>
+        <w:t>.</w:t>
+      </w:r>
+    </w:p>
+    <w:p>
+      <w:pPr>
+        <w:spacing w:after="0" w:line="360" w:lineRule="auto"/>
+        <w:jc w:val="both"/>
+        <w:rPr>
+          <w:rFonts w:ascii="Times New Roman" w:hAnsi="Times New Roman"/>
+          <w:sz w:val="24"/>
+        </w:rPr>
+      </w:pPr>
+    </w:p>
+    <w:p>
+      <w:pPr>
+        <w:spacing w:after="0" w:line="360" w:lineRule="auto"/>
+        <w:jc w:val="both"/>
+        <w:rPr>
+          <w:rFonts w:ascii="Times New Roman" w:hAnsi="Times New Roman"/>
+          <w:sz w:val="24"/>
+        </w:rPr>
+      </w:pPr>
+      <w:r>
+        <w:rPr>
+          <w:rFonts w:ascii="Times New Roman" w:hAnsi="Times New Roman"/>
+          <w:noProof/>
+          <w:sz w:val="24"/>
+          <w:lang w:eastAsia="pt-BR"/>
+        </w:rPr>
+        <w:drawing>
+          <wp:inline distT="0" distB="0" distL="0" distR="0">
+            <wp:extent cx="5400675" cy="5295900"/>
+            <wp:effectExtent l="0" t="0" r="9525" b="0"/>
+            <wp:docPr id="30" name="Imagem 30"/>
+            <wp:cNvGraphicFramePr>
+              <a:graphicFrameLocks xmlns:a="http://schemas.openxmlformats.org/drawingml/2006/main" noChangeAspect="1"/>
+            </wp:cNvGraphicFramePr>
+            <a:graphic xmlns:a="http://schemas.openxmlformats.org/drawingml/2006/main">
+              <a:graphicData uri="http://schemas.openxmlformats.org/drawingml/2006/picture">
+                <pic:pic xmlns:pic="http://schemas.openxmlformats.org/drawingml/2006/picture">
+                  <pic:nvPicPr>
+                    <pic:cNvPr id="0" name="Picture 3"/>
+                    <pic:cNvPicPr>
+                      <a:picLocks noChangeAspect="1" noChangeArrowheads="1"/>
+                    </pic:cNvPicPr>
+                  </pic:nvPicPr>
+                  <pic:blipFill>
+                    <a:blip r:embed="rId38">
+                      <a:extLst>
+                        <a:ext uri="{28A0092B-C50C-407E-A947-70E740481C1C}">
+                          <a14:useLocalDpi xmlns:a14="http://schemas.microsoft.com/office/drawing/2010/main" val="0"/>
+                        </a:ext>
+                      </a:extLst>
+                    </a:blip>
+                    <a:srcRect/>
+                    <a:stretch>
+                      <a:fillRect/>
+                    </a:stretch>
+                  </pic:blipFill>
+                  <pic:spPr bwMode="auto">
+                    <a:xfrm>
+                      <a:off x="0" y="0"/>
+                      <a:ext cx="5400675" cy="5295900"/>
+                    </a:xfrm>
+                    <a:prstGeom prst="rect">
+                      <a:avLst/>
+                    </a:prstGeom>
+                    <a:noFill/>
+                    <a:ln>
+                      <a:noFill/>
+                    </a:ln>
+                  </pic:spPr>
+                </pic:pic>
+              </a:graphicData>
+            </a:graphic>
+          </wp:inline>
+        </w:drawing>
+      </w:r>
+    </w:p>
+    <w:p>
+      <w:pPr>
+        <w:spacing w:after="0" w:line="360" w:lineRule="auto"/>
+        <w:jc w:val="center"/>
+        <w:rPr>
+          <w:rStyle w:val="apple-converted-space"/>
+          <w:color w:val="000000"/>
+          <w:sz w:val="16"/>
+          <w:szCs w:val="16"/>
+          <w:shd w:val="clear" w:color="auto" w:fill="FFFFFF"/>
+        </w:rPr>
+      </w:pPr>
+      <w:r>
+        <w:rPr>
+          <w:rFonts w:ascii="Times New Roman" w:hAnsi="Times New Roman"/>
+          <w:b/>
+          <w:color w:val="000000"/>
+          <w:sz w:val="16"/>
+          <w:szCs w:val="16"/>
+          <w:shd w:val="clear" w:color="auto" w:fill="FFFFFF"/>
+        </w:rPr>
+        <w:t>Figura 30</w:t>
+      </w:r>
+      <w:r>
+        <w:rPr>
+          <w:rFonts w:ascii="Times New Roman" w:hAnsi="Times New Roman"/>
+          <w:b/>
+          <w:color w:val="000000"/>
+          <w:sz w:val="16"/>
+          <w:szCs w:val="16"/>
+          <w:shd w:val="clear" w:color="auto" w:fill="FFFFFF"/>
+        </w:rPr>
+        <w:t xml:space="preserve"> </w:t>
+      </w:r>
+      <w:r>
+        <w:rPr>
+          <w:rFonts w:ascii="Times New Roman" w:hAnsi="Times New Roman"/>
+          <w:b/>
+          <w:color w:val="000000"/>
+          <w:sz w:val="16"/>
+          <w:szCs w:val="16"/>
+          <w:shd w:val="clear" w:color="auto" w:fill="FFFFFF"/>
+        </w:rPr>
+        <w:t>-</w:t>
+      </w:r>
+      <w:r>
+        <w:rPr>
+          <w:rFonts w:ascii="Times New Roman" w:hAnsi="Times New Roman"/>
+          <w:color w:val="000000"/>
+          <w:sz w:val="16"/>
+          <w:szCs w:val="16"/>
+          <w:shd w:val="clear" w:color="auto" w:fill="FFFFFF"/>
+        </w:rPr>
+        <w:t xml:space="preserve"> </w:t>
+      </w:r>
+      <w:r>
+        <w:rPr>
+          <w:rFonts w:ascii="Times New Roman" w:hAnsi="Times New Roman"/>
+          <w:color w:val="000000"/>
+          <w:sz w:val="16"/>
+          <w:szCs w:val="16"/>
+          <w:shd w:val="clear" w:color="auto" w:fill="FFFFFF"/>
+        </w:rPr>
+        <w:t xml:space="preserve">Exemplo de </w:t>
+      </w:r>
+      <w:r>
+        <w:rPr>
+          <w:rFonts w:ascii="Times New Roman" w:hAnsi="Times New Roman"/>
+          <w:i/>
+          <w:color w:val="000000"/>
+          <w:sz w:val="16"/>
+          <w:szCs w:val="16"/>
+          <w:shd w:val="clear" w:color="auto" w:fill="FFFFFF"/>
+        </w:rPr>
+        <w:t>Header</w:t>
+      </w:r>
+      <w:r>
+        <w:rPr>
+          <w:rFonts w:ascii="Times New Roman" w:hAnsi="Times New Roman"/>
+          <w:color w:val="000000"/>
+          <w:sz w:val="16"/>
+          <w:szCs w:val="16"/>
+          <w:shd w:val="clear" w:color="auto" w:fill="FFFFFF"/>
+        </w:rPr>
+        <w:t xml:space="preserve">. </w:t>
+      </w:r>
+      <w:r>
+        <w:rPr>
+          <w:rFonts w:ascii="Times New Roman" w:hAnsi="Times New Roman"/>
+          <w:b/>
+          <w:color w:val="000000"/>
+          <w:sz w:val="16"/>
+          <w:szCs w:val="16"/>
+          <w:shd w:val="clear" w:color="auto" w:fill="FFFFFF"/>
+        </w:rPr>
+        <w:t>Fonte: Elaborado pelos autores</w:t>
+      </w:r>
+      <w:r>
+        <w:rPr>
+          <w:rFonts w:ascii="Times New Roman" w:hAnsi="Times New Roman"/>
+          <w:color w:val="000000"/>
+          <w:sz w:val="16"/>
+          <w:szCs w:val="16"/>
+          <w:shd w:val="clear" w:color="auto" w:fill="FFFFFF"/>
+        </w:rPr>
+        <w:t>.</w:t>
+      </w:r>
+    </w:p>
+    <w:p>
+      <w:pPr>
+        <w:spacing w:after="0" w:line="360" w:lineRule="auto"/>
+        <w:jc w:val="both"/>
+        <w:rPr>
+          <w:rFonts w:ascii="Times New Roman" w:hAnsi="Times New Roman"/>
+          <w:sz w:val="24"/>
+        </w:rPr>
+      </w:pPr>
+    </w:p>
+    <w:p>
+      <w:pPr>
+        <w:spacing w:after="0" w:line="360" w:lineRule="auto"/>
+        <w:ind w:firstLine="709"/>
+        <w:jc w:val="both"/>
+        <w:rPr>
+          <w:rFonts w:ascii="Times New Roman" w:hAnsi="Times New Roman"/>
+          <w:sz w:val="24"/>
+        </w:rPr>
+      </w:pPr>
+      <w:r>
+        <w:rPr>
+          <w:rFonts w:ascii="Times New Roman" w:hAnsi="Times New Roman"/>
+          <w:sz w:val="24"/>
+        </w:rPr>
+        <w:t xml:space="preserve">Também dentro dessa estrutura de diretórios, estão as subpastas </w:t>
+      </w:r>
+      <w:r>
+        <w:rPr>
+          <w:rFonts w:ascii="Times New Roman" w:hAnsi="Times New Roman"/>
+          <w:i/>
+          <w:sz w:val="24"/>
+        </w:rPr>
+        <w:t>shared</w:t>
+      </w:r>
+      <w:r>
+        <w:rPr>
+          <w:rFonts w:ascii="Times New Roman" w:hAnsi="Times New Roman"/>
+          <w:sz w:val="24"/>
+        </w:rPr>
+        <w:t xml:space="preserve">. Dentro destas subpastas estão os arquivos referentes às </w:t>
+      </w:r>
+      <w:r>
+        <w:rPr>
+          <w:rFonts w:ascii="Times New Roman" w:hAnsi="Times New Roman"/>
+          <w:i/>
+          <w:sz w:val="24"/>
+        </w:rPr>
+        <w:t>Partial Views</w:t>
+      </w:r>
+      <w:r>
+        <w:rPr>
+          <w:rFonts w:ascii="Times New Roman" w:hAnsi="Times New Roman"/>
+          <w:sz w:val="24"/>
+        </w:rPr>
+        <w:t xml:space="preserve"> da aplicação. As </w:t>
+      </w:r>
+      <w:r>
+        <w:rPr>
+          <w:rFonts w:ascii="Times New Roman" w:hAnsi="Times New Roman"/>
+          <w:i/>
+          <w:sz w:val="24"/>
+        </w:rPr>
+        <w:t xml:space="preserve">Partial </w:t>
+      </w:r>
+      <w:r>
+        <w:rPr>
+          <w:rFonts w:ascii="Times New Roman" w:hAnsi="Times New Roman"/>
+          <w:i/>
           <w:sz w:val="24"/>
         </w:rPr>
         <w:lastRenderedPageBreak/>
-        <w:t xml:space="preserve">Linha </w:t>
-      </w:r>
-      <w:r>
-        <w:rPr>
-          <w:rFonts w:ascii="Times New Roman" w:hAnsi="Times New Roman"/>
-          <w:b/>
-          <w:sz w:val="24"/>
-        </w:rPr>
-        <w:t>3</w:t>
-      </w:r>
-      <w:r>
-        <w:rPr>
-          <w:rFonts w:ascii="Times New Roman" w:hAnsi="Times New Roman"/>
-          <w:b/>
-          <w:sz w:val="24"/>
-        </w:rPr>
-        <w:t xml:space="preserve"> - </w:t>
-      </w:r>
-      <w:r>
-        <w:rPr>
-          <w:rFonts w:ascii="Times New Roman" w:hAnsi="Times New Roman"/>
-          <w:sz w:val="24"/>
-        </w:rPr>
-        <w:t xml:space="preserve">Declarada a variável </w:t>
-      </w:r>
-      <w:r>
-        <w:rPr>
-          <w:rFonts w:ascii="Times New Roman" w:hAnsi="Times New Roman"/>
-          <w:i/>
-          <w:sz w:val="24"/>
-        </w:rPr>
-        <w:t>Schema</w:t>
-      </w:r>
-      <w:r>
-        <w:rPr>
-          <w:rFonts w:ascii="Times New Roman" w:hAnsi="Times New Roman"/>
-          <w:sz w:val="24"/>
-        </w:rPr>
-        <w:t xml:space="preserve">, que recebe o objeto </w:t>
-      </w:r>
-      <w:r>
-        <w:rPr>
-          <w:rFonts w:ascii="Times New Roman" w:hAnsi="Times New Roman"/>
-          <w:i/>
-          <w:sz w:val="24"/>
-        </w:rPr>
-        <w:t>Schema</w:t>
-      </w:r>
-      <w:r>
-        <w:rPr>
-          <w:rFonts w:ascii="Times New Roman" w:hAnsi="Times New Roman"/>
-          <w:sz w:val="24"/>
-        </w:rPr>
-        <w:t xml:space="preserve"> do </w:t>
-      </w:r>
-      <w:r>
-        <w:rPr>
-          <w:rFonts w:ascii="Times New Roman" w:hAnsi="Times New Roman"/>
-          <w:i/>
-          <w:sz w:val="24"/>
-        </w:rPr>
-        <w:t>mongoose</w:t>
-      </w:r>
-      <w:r>
-        <w:rPr>
-          <w:rFonts w:ascii="Times New Roman" w:hAnsi="Times New Roman"/>
-          <w:sz w:val="24"/>
-        </w:rPr>
-        <w:t>. Desse modo, essa variável fica responsável por gerar os modelos das operações de CRUD</w:t>
-      </w:r>
-      <w:r>
-        <w:rPr>
-          <w:rFonts w:ascii="Times New Roman" w:hAnsi="Times New Roman"/>
-          <w:sz w:val="24"/>
-        </w:rPr>
-        <w:t>;</w:t>
-      </w:r>
-    </w:p>
-    <w:p>
-      <w:pPr>
-        <w:spacing w:after="0" w:line="360" w:lineRule="auto"/>
-        <w:ind w:left="709"/>
-        <w:jc w:val="both"/>
-        <w:rPr>
-          <w:rFonts w:ascii="Times New Roman" w:hAnsi="Times New Roman"/>
-          <w:sz w:val="24"/>
-        </w:rPr>
-      </w:pPr>
-    </w:p>
-    <w:p>
-      <w:pPr>
-        <w:spacing w:after="0" w:line="360" w:lineRule="auto"/>
-        <w:ind w:left="709"/>
-        <w:jc w:val="both"/>
-        <w:rPr>
-          <w:rFonts w:ascii="Times New Roman" w:hAnsi="Times New Roman"/>
-          <w:sz w:val="24"/>
-        </w:rPr>
-      </w:pPr>
-      <w:r>
-        <w:rPr>
-          <w:rFonts w:ascii="Times New Roman" w:hAnsi="Times New Roman"/>
-          <w:b/>
-          <w:sz w:val="24"/>
-        </w:rPr>
-        <w:t>Linha</w:t>
-      </w:r>
-      <w:r>
-        <w:rPr>
-          <w:rFonts w:ascii="Times New Roman" w:hAnsi="Times New Roman"/>
-          <w:b/>
-          <w:sz w:val="24"/>
-        </w:rPr>
-        <w:t>s</w:t>
-      </w:r>
-      <w:r>
-        <w:rPr>
-          <w:rFonts w:ascii="Times New Roman" w:hAnsi="Times New Roman"/>
-          <w:b/>
-          <w:sz w:val="24"/>
-        </w:rPr>
-        <w:t xml:space="preserve"> </w:t>
-      </w:r>
-      <w:r>
-        <w:rPr>
-          <w:rFonts w:ascii="Times New Roman" w:hAnsi="Times New Roman"/>
-          <w:b/>
-          <w:sz w:val="24"/>
-        </w:rPr>
-        <w:t>5 a 11</w:t>
-      </w:r>
-      <w:r>
-        <w:rPr>
-          <w:rFonts w:ascii="Times New Roman" w:hAnsi="Times New Roman"/>
-          <w:b/>
-          <w:sz w:val="24"/>
-        </w:rPr>
-        <w:t xml:space="preserve"> </w:t>
-      </w:r>
-      <w:r>
-        <w:rPr>
-          <w:rFonts w:ascii="Times New Roman" w:hAnsi="Times New Roman"/>
-          <w:b/>
-          <w:sz w:val="24"/>
-        </w:rPr>
-        <w:t>-</w:t>
-      </w:r>
-      <w:r>
-        <w:rPr>
-          <w:rFonts w:ascii="Times New Roman" w:hAnsi="Times New Roman"/>
-          <w:b/>
-          <w:sz w:val="24"/>
-        </w:rPr>
-        <w:t xml:space="preserve"> </w:t>
-      </w:r>
-      <w:r>
-        <w:rPr>
-          <w:rFonts w:ascii="Times New Roman" w:hAnsi="Times New Roman"/>
-          <w:sz w:val="24"/>
-        </w:rPr>
-        <w:t>Geração de um modelo. É este objeto que será usado como modelo na persistência dos dados</w:t>
-      </w:r>
-      <w:r>
-        <w:rPr>
-          <w:rFonts w:ascii="Times New Roman" w:hAnsi="Times New Roman"/>
-          <w:sz w:val="24"/>
-        </w:rPr>
-        <w:t>;</w:t>
-      </w:r>
-    </w:p>
-    <w:p>
-      <w:pPr>
-        <w:spacing w:after="0" w:line="360" w:lineRule="auto"/>
-        <w:ind w:left="709"/>
-        <w:jc w:val="both"/>
-        <w:rPr>
-          <w:rFonts w:ascii="Times New Roman" w:hAnsi="Times New Roman"/>
-          <w:sz w:val="24"/>
-        </w:rPr>
-      </w:pPr>
-    </w:p>
-    <w:p>
-      <w:pPr>
-        <w:spacing w:after="0" w:line="360" w:lineRule="auto"/>
-        <w:ind w:left="709"/>
-        <w:jc w:val="both"/>
-        <w:rPr>
-          <w:rFonts w:ascii="Times New Roman" w:hAnsi="Times New Roman"/>
-          <w:sz w:val="24"/>
-        </w:rPr>
-      </w:pPr>
-      <w:r>
-        <w:rPr>
-          <w:rFonts w:ascii="Times New Roman" w:hAnsi="Times New Roman"/>
-          <w:b/>
-          <w:sz w:val="24"/>
-        </w:rPr>
-        <w:t xml:space="preserve">Linha </w:t>
-      </w:r>
-      <w:r>
-        <w:rPr>
-          <w:rFonts w:ascii="Times New Roman" w:hAnsi="Times New Roman"/>
-          <w:b/>
-          <w:sz w:val="24"/>
-        </w:rPr>
-        <w:t xml:space="preserve">13 - </w:t>
-      </w:r>
-      <w:r>
-        <w:rPr>
-          <w:rFonts w:ascii="Times New Roman" w:hAnsi="Times New Roman"/>
-          <w:sz w:val="24"/>
-        </w:rPr>
-        <w:t xml:space="preserve">Retorno dos dados da </w:t>
-      </w:r>
-      <w:r>
-        <w:rPr>
-          <w:rFonts w:ascii="Times New Roman" w:hAnsi="Times New Roman"/>
-          <w:i/>
-          <w:sz w:val="24"/>
-        </w:rPr>
-        <w:t>collection</w:t>
-      </w:r>
-      <w:r>
-        <w:rPr>
-          <w:rFonts w:ascii="Times New Roman" w:hAnsi="Times New Roman"/>
-          <w:sz w:val="24"/>
-        </w:rPr>
-        <w:t xml:space="preserve"> </w:t>
-      </w:r>
-      <w:r>
-        <w:rPr>
-          <w:rFonts w:ascii="Times New Roman" w:hAnsi="Times New Roman"/>
-          <w:i/>
-          <w:sz w:val="24"/>
-        </w:rPr>
-        <w:t>users</w:t>
-      </w:r>
-      <w:r>
-        <w:rPr>
-          <w:rFonts w:ascii="Times New Roman" w:hAnsi="Times New Roman"/>
-          <w:sz w:val="24"/>
-        </w:rPr>
-        <w:t xml:space="preserve"> do banco através da variável </w:t>
-      </w:r>
-      <w:r>
-        <w:rPr>
-          <w:rFonts w:ascii="Times New Roman" w:hAnsi="Times New Roman"/>
-          <w:i/>
-          <w:sz w:val="24"/>
-        </w:rPr>
-        <w:t>user</w:t>
+        <w:t>Views</w:t>
+      </w:r>
+      <w:r>
+        <w:rPr>
+          <w:rFonts w:ascii="Times New Roman" w:hAnsi="Times New Roman"/>
+          <w:sz w:val="24"/>
+        </w:rPr>
+        <w:t xml:space="preserve"> são </w:t>
+      </w:r>
+      <w:r>
+        <w:rPr>
+          <w:rFonts w:ascii="Times New Roman" w:hAnsi="Times New Roman"/>
+          <w:sz w:val="24"/>
+        </w:rPr>
+        <w:t xml:space="preserve">as estruturas HTML que </w:t>
+      </w:r>
+      <w:r>
+        <w:rPr>
+          <w:rFonts w:ascii="Times New Roman" w:hAnsi="Times New Roman"/>
+          <w:sz w:val="24"/>
+        </w:rPr>
+        <w:t xml:space="preserve">posteriormente </w:t>
+      </w:r>
+      <w:r>
+        <w:rPr>
+          <w:rFonts w:ascii="Times New Roman" w:hAnsi="Times New Roman"/>
+          <w:sz w:val="24"/>
+        </w:rPr>
+        <w:t>serão convertidas nos modais da aplicação web</w:t>
+      </w:r>
+      <w:r>
+        <w:rPr>
+          <w:rFonts w:ascii="Times New Roman" w:hAnsi="Times New Roman"/>
+          <w:sz w:val="24"/>
+        </w:rPr>
+        <w:t xml:space="preserve">, via </w:t>
+      </w:r>
+      <w:r>
+        <w:rPr>
+          <w:rFonts w:ascii="Times New Roman" w:hAnsi="Times New Roman"/>
+          <w:i/>
+          <w:sz w:val="24"/>
+        </w:rPr>
+        <w:t>JavaScript</w:t>
       </w:r>
       <w:r>
         <w:rPr>
@@ -18318,17 +19883,28 @@
         </w:rPr>
         <w:t>.</w:t>
       </w:r>
-    </w:p>
-    <w:p>
-      <w:pPr>
-        <w:spacing w:after="0" w:line="360" w:lineRule="auto"/>
-        <w:ind w:left="709"/>
-        <w:jc w:val="both"/>
-        <w:rPr>
-          <w:rFonts w:ascii="Times New Roman" w:hAnsi="Times New Roman"/>
-          <w:sz w:val="24"/>
-        </w:rPr>
-      </w:pPr>
+      <w:r>
+        <w:rPr>
+          <w:rFonts w:ascii="Times New Roman" w:hAnsi="Times New Roman"/>
+          <w:sz w:val="24"/>
+        </w:rPr>
+        <w:t xml:space="preserve"> A Figura 31 exemplifica a estrutura de uma </w:t>
+      </w:r>
+      <w:r>
+        <w:rPr>
+          <w:rFonts w:ascii="Times New Roman" w:hAnsi="Times New Roman"/>
+          <w:i/>
+          <w:sz w:val="24"/>
+        </w:rPr>
+        <w:t>Partial View</w:t>
+      </w:r>
+      <w:r>
+        <w:rPr>
+          <w:rFonts w:ascii="Times New Roman" w:hAnsi="Times New Roman"/>
+          <w:sz w:val="24"/>
+        </w:rPr>
+        <w:t>.</w:t>
+      </w:r>
     </w:p>
     <w:p>
       <w:pPr>
@@ -18337,143 +19913,223 @@
         <w:jc w:val="both"/>
         <w:rPr>
           <w:rFonts w:ascii="Times New Roman" w:hAnsi="Times New Roman"/>
-          <w:sz w:val="24"/>
-        </w:rPr>
-      </w:pPr>
-      <w:r>
-        <w:rPr>
-          <w:rFonts w:ascii="Times New Roman" w:hAnsi="Times New Roman"/>
-          <w:sz w:val="24"/>
-        </w:rPr>
-        <w:t>Após feitas todas as etapas de desenv</w:t>
-      </w:r>
-      <w:r>
-        <w:rPr>
-          <w:rFonts w:ascii="Times New Roman" w:hAnsi="Times New Roman"/>
-          <w:sz w:val="24"/>
-        </w:rPr>
-        <w:t>olvimento descritas acima, toda</w:t>
-      </w:r>
-      <w:r>
-        <w:rPr>
-          <w:rFonts w:ascii="Times New Roman" w:hAnsi="Times New Roman"/>
-          <w:sz w:val="24"/>
-        </w:rPr>
-        <w:t xml:space="preserve"> </w:t>
-      </w:r>
-      <w:r>
-        <w:rPr>
-          <w:rFonts w:ascii="Times New Roman" w:hAnsi="Times New Roman"/>
-          <w:sz w:val="24"/>
-        </w:rPr>
-        <w:t>requisição</w:t>
-      </w:r>
-      <w:r>
-        <w:rPr>
-          <w:rFonts w:ascii="Times New Roman" w:hAnsi="Times New Roman"/>
-          <w:sz w:val="24"/>
-        </w:rPr>
-        <w:t xml:space="preserve"> </w:t>
-      </w:r>
-      <w:r>
-        <w:rPr>
-          <w:rFonts w:ascii="Times New Roman" w:hAnsi="Times New Roman"/>
-          <w:sz w:val="24"/>
-        </w:rPr>
-        <w:t xml:space="preserve">iria chegar no servidor, sendo posteriormente validada, tratada, buscada e teria o seu retorno. As operações de </w:t>
-      </w:r>
-      <w:r>
-        <w:rPr>
-          <w:rFonts w:ascii="Times New Roman" w:hAnsi="Times New Roman"/>
-          <w:i/>
-          <w:sz w:val="24"/>
-        </w:rPr>
-        <w:t>Create</w:t>
-      </w:r>
-      <w:r>
-        <w:rPr>
-          <w:rFonts w:ascii="Times New Roman" w:hAnsi="Times New Roman"/>
-          <w:sz w:val="24"/>
-        </w:rPr>
-        <w:t xml:space="preserve">, </w:t>
-      </w:r>
-      <w:r>
-        <w:rPr>
-          <w:rFonts w:ascii="Times New Roman" w:hAnsi="Times New Roman"/>
-          <w:i/>
-          <w:sz w:val="24"/>
-        </w:rPr>
-        <w:t>Retrieve</w:t>
-      </w:r>
-      <w:r>
-        <w:rPr>
-          <w:rFonts w:ascii="Times New Roman" w:hAnsi="Times New Roman"/>
-          <w:sz w:val="24"/>
-        </w:rPr>
-        <w:t xml:space="preserve">, </w:t>
-      </w:r>
-      <w:r>
-        <w:rPr>
-          <w:rFonts w:ascii="Times New Roman" w:hAnsi="Times New Roman"/>
-          <w:i/>
-          <w:sz w:val="24"/>
-        </w:rPr>
-        <w:t>Update</w:t>
-      </w:r>
-      <w:r>
-        <w:rPr>
-          <w:rFonts w:ascii="Times New Roman" w:hAnsi="Times New Roman"/>
-          <w:sz w:val="24"/>
-        </w:rPr>
-        <w:t xml:space="preserve"> e </w:t>
-      </w:r>
-      <w:r>
-        <w:rPr>
-          <w:rFonts w:ascii="Times New Roman" w:hAnsi="Times New Roman"/>
-          <w:i/>
-          <w:sz w:val="24"/>
-        </w:rPr>
-        <w:t>Delete</w:t>
-      </w:r>
-      <w:r>
-        <w:rPr>
-          <w:rFonts w:ascii="Times New Roman" w:hAnsi="Times New Roman"/>
-          <w:sz w:val="24"/>
-        </w:rPr>
-        <w:t xml:space="preserve">, bem como a conexão </w:t>
-      </w:r>
-      <w:r>
-        <w:rPr>
-          <w:rFonts w:ascii="Times New Roman" w:hAnsi="Times New Roman"/>
-          <w:i/>
-          <w:sz w:val="24"/>
-        </w:rPr>
-        <w:t>Socket</w:t>
-      </w:r>
-      <w:r>
-        <w:rPr>
-          <w:rFonts w:ascii="Times New Roman" w:hAnsi="Times New Roman"/>
-          <w:sz w:val="24"/>
-        </w:rPr>
-        <w:t xml:space="preserve"> estavam completas.</w:t>
-      </w:r>
-    </w:p>
-    <w:p>
-      <w:pPr>
-        <w:spacing w:after="0" w:line="360" w:lineRule="auto"/>
-        <w:ind w:firstLine="709"/>
-        <w:jc w:val="both"/>
-        <w:rPr>
-          <w:rFonts w:ascii="Times New Roman" w:hAnsi="Times New Roman"/>
-          <w:sz w:val="24"/>
-        </w:rPr>
-      </w:pPr>
-      <w:r>
-        <w:rPr>
-          <w:rFonts w:ascii="Times New Roman" w:hAnsi="Times New Roman"/>
-          <w:sz w:val="24"/>
-        </w:rPr>
-        <w:t xml:space="preserve">Paralelamente ao desenvolvimento do servidor, o </w:t>
+          <w:b/>
+          <w:color w:val="FF0000"/>
+          <w:sz w:val="24"/>
+        </w:rPr>
+      </w:pPr>
+    </w:p>
+    <w:p>
+      <w:pPr>
+        <w:spacing w:after="0" w:line="360" w:lineRule="auto"/>
+        <w:jc w:val="center"/>
+        <w:rPr>
+          <w:rFonts w:ascii="Times New Roman" w:hAnsi="Times New Roman"/>
+          <w:b/>
+          <w:color w:val="FF0000"/>
+          <w:sz w:val="24"/>
+        </w:rPr>
+      </w:pPr>
+      <w:r>
+        <w:rPr>
+          <w:rFonts w:ascii="Times New Roman" w:hAnsi="Times New Roman"/>
+          <w:b/>
+          <w:noProof/>
+          <w:color w:val="FF0000"/>
+          <w:sz w:val="24"/>
+          <w:lang w:eastAsia="pt-BR"/>
+        </w:rPr>
+        <w:drawing>
+          <wp:inline distT="0" distB="0" distL="0" distR="0">
+            <wp:extent cx="5391150" cy="3857625"/>
+            <wp:effectExtent l="0" t="0" r="0" b="9525"/>
+            <wp:docPr id="31" name="Imagem 31"/>
+            <wp:cNvGraphicFramePr>
+              <a:graphicFrameLocks xmlns:a="http://schemas.openxmlformats.org/drawingml/2006/main" noChangeAspect="1"/>
+            </wp:cNvGraphicFramePr>
+            <a:graphic xmlns:a="http://schemas.openxmlformats.org/drawingml/2006/main">
+              <a:graphicData uri="http://schemas.openxmlformats.org/drawingml/2006/picture">
+                <pic:pic xmlns:pic="http://schemas.openxmlformats.org/drawingml/2006/picture">
+                  <pic:nvPicPr>
+                    <pic:cNvPr id="0" name="Picture 4"/>
+                    <pic:cNvPicPr>
+                      <a:picLocks noChangeAspect="1" noChangeArrowheads="1"/>
+                    </pic:cNvPicPr>
+                  </pic:nvPicPr>
+                  <pic:blipFill>
+                    <a:blip r:embed="rId39">
+                      <a:extLst>
+                        <a:ext uri="{28A0092B-C50C-407E-A947-70E740481C1C}">
+                          <a14:useLocalDpi xmlns:a14="http://schemas.microsoft.com/office/drawing/2010/main" val="0"/>
+                        </a:ext>
+                      </a:extLst>
+                    </a:blip>
+                    <a:srcRect/>
+                    <a:stretch>
+                      <a:fillRect/>
+                    </a:stretch>
+                  </pic:blipFill>
+                  <pic:spPr bwMode="auto">
+                    <a:xfrm>
+                      <a:off x="0" y="0"/>
+                      <a:ext cx="5391150" cy="3857625"/>
+                    </a:xfrm>
+                    <a:prstGeom prst="rect">
+                      <a:avLst/>
+                    </a:prstGeom>
+                    <a:noFill/>
+                    <a:ln>
+                      <a:noFill/>
+                    </a:ln>
+                  </pic:spPr>
+                </pic:pic>
+              </a:graphicData>
+            </a:graphic>
+          </wp:inline>
+        </w:drawing>
+      </w:r>
+    </w:p>
+    <w:p>
+      <w:pPr>
+        <w:spacing w:after="0" w:line="360" w:lineRule="auto"/>
+        <w:jc w:val="center"/>
+        <w:rPr>
+          <w:rStyle w:val="apple-converted-space"/>
+          <w:color w:val="000000"/>
+          <w:sz w:val="16"/>
+          <w:szCs w:val="16"/>
+          <w:shd w:val="clear" w:color="auto" w:fill="FFFFFF"/>
+        </w:rPr>
+      </w:pPr>
+      <w:r>
+        <w:rPr>
+          <w:rFonts w:ascii="Times New Roman" w:hAnsi="Times New Roman"/>
+          <w:b/>
+          <w:color w:val="000000"/>
+          <w:sz w:val="16"/>
+          <w:szCs w:val="16"/>
+          <w:shd w:val="clear" w:color="auto" w:fill="FFFFFF"/>
+        </w:rPr>
+        <w:t>Figura 3</w:t>
+      </w:r>
+      <w:r>
+        <w:rPr>
+          <w:rFonts w:ascii="Times New Roman" w:hAnsi="Times New Roman"/>
+          <w:b/>
+          <w:color w:val="000000"/>
+          <w:sz w:val="16"/>
+          <w:szCs w:val="16"/>
+          <w:shd w:val="clear" w:color="auto" w:fill="FFFFFF"/>
+        </w:rPr>
+        <w:t>1</w:t>
+      </w:r>
+      <w:r>
+        <w:rPr>
+          <w:rFonts w:ascii="Times New Roman" w:hAnsi="Times New Roman"/>
+          <w:b/>
+          <w:color w:val="000000"/>
+          <w:sz w:val="16"/>
+          <w:szCs w:val="16"/>
+          <w:shd w:val="clear" w:color="auto" w:fill="FFFFFF"/>
+        </w:rPr>
+        <w:t xml:space="preserve"> -</w:t>
+      </w:r>
+      <w:r>
+        <w:rPr>
+          <w:rFonts w:ascii="Times New Roman" w:hAnsi="Times New Roman"/>
+          <w:color w:val="000000"/>
+          <w:sz w:val="16"/>
+          <w:szCs w:val="16"/>
+          <w:shd w:val="clear" w:color="auto" w:fill="FFFFFF"/>
+        </w:rPr>
+        <w:t xml:space="preserve"> Exemplo de </w:t>
+      </w:r>
+      <w:r>
+        <w:rPr>
+          <w:rFonts w:ascii="Times New Roman" w:hAnsi="Times New Roman"/>
+          <w:color w:val="000000"/>
+          <w:sz w:val="16"/>
+          <w:szCs w:val="16"/>
+          <w:shd w:val="clear" w:color="auto" w:fill="FFFFFF"/>
+        </w:rPr>
+        <w:t xml:space="preserve">uma </w:t>
+      </w:r>
+      <w:r>
+        <w:rPr>
+          <w:rFonts w:ascii="Times New Roman" w:hAnsi="Times New Roman"/>
+          <w:i/>
+          <w:color w:val="000000"/>
+          <w:sz w:val="16"/>
+          <w:szCs w:val="16"/>
+          <w:shd w:val="clear" w:color="auto" w:fill="FFFFFF"/>
+        </w:rPr>
+        <w:t>Partial View</w:t>
+      </w:r>
+      <w:r>
+        <w:rPr>
+          <w:rFonts w:ascii="Times New Roman" w:hAnsi="Times New Roman"/>
+          <w:color w:val="000000"/>
+          <w:sz w:val="16"/>
+          <w:szCs w:val="16"/>
+          <w:shd w:val="clear" w:color="auto" w:fill="FFFFFF"/>
+        </w:rPr>
+        <w:t xml:space="preserve">. </w:t>
+      </w:r>
+      <w:r>
+        <w:rPr>
+          <w:rFonts w:ascii="Times New Roman" w:hAnsi="Times New Roman"/>
+          <w:b/>
+          <w:color w:val="000000"/>
+          <w:sz w:val="16"/>
+          <w:szCs w:val="16"/>
+          <w:shd w:val="clear" w:color="auto" w:fill="FFFFFF"/>
+        </w:rPr>
+        <w:t>Fonte: Elaborado pelos autores</w:t>
+      </w:r>
+      <w:r>
+        <w:rPr>
+          <w:rFonts w:ascii="Times New Roman" w:hAnsi="Times New Roman"/>
+          <w:color w:val="000000"/>
+          <w:sz w:val="16"/>
+          <w:szCs w:val="16"/>
+          <w:shd w:val="clear" w:color="auto" w:fill="FFFFFF"/>
+        </w:rPr>
+        <w:t>.</w:t>
+      </w:r>
+    </w:p>
+    <w:p>
+      <w:pPr>
+        <w:spacing w:after="0" w:line="360" w:lineRule="auto"/>
+        <w:jc w:val="both"/>
+        <w:rPr>
+          <w:rFonts w:ascii="Times New Roman" w:hAnsi="Times New Roman"/>
+          <w:sz w:val="24"/>
+        </w:rPr>
+      </w:pPr>
+    </w:p>
+    <w:p>
+      <w:pPr>
+        <w:spacing w:after="0" w:line="360" w:lineRule="auto"/>
+        <w:ind w:firstLine="708"/>
+        <w:jc w:val="both"/>
+        <w:rPr>
+          <w:rFonts w:ascii="Times New Roman" w:hAnsi="Times New Roman"/>
+          <w:sz w:val="24"/>
+        </w:rPr>
+      </w:pPr>
+      <w:r>
+        <w:rPr>
+          <w:rFonts w:ascii="Times New Roman" w:hAnsi="Times New Roman"/>
+          <w:sz w:val="24"/>
+        </w:rPr>
+        <w:t xml:space="preserve">Após </w:t>
+      </w:r>
+      <w:r>
+        <w:rPr>
+          <w:rFonts w:ascii="Times New Roman" w:hAnsi="Times New Roman"/>
+          <w:sz w:val="24"/>
+        </w:rPr>
+        <w:t xml:space="preserve">serem desenvolvidas todas as estruturas, tanto de </w:t>
       </w:r>
       <w:r>
         <w:rPr>
@@ -18488,563 +20144,69 @@
           <w:rFonts w:ascii="Times New Roman" w:hAnsi="Times New Roman"/>
           <w:sz w:val="24"/>
         </w:rPr>
-        <w:t xml:space="preserve"> aplicação web estava sendo desenvolvido. Era necessário existir o </w:t>
-      </w:r>
-      <w:r>
-        <w:rPr>
-          <w:rFonts w:ascii="Times New Roman" w:hAnsi="Times New Roman"/>
-          <w:i/>
-          <w:sz w:val="24"/>
-        </w:rPr>
-        <w:t>client-side</w:t>
-      </w:r>
-      <w:r>
-        <w:rPr>
-          <w:rFonts w:ascii="Times New Roman" w:hAnsi="Times New Roman"/>
-          <w:sz w:val="24"/>
-        </w:rPr>
-        <w:t xml:space="preserve"> da aplicação para </w:t>
-      </w:r>
-      <w:r>
-        <w:rPr>
-          <w:rFonts w:ascii="Times New Roman" w:hAnsi="Times New Roman"/>
-          <w:sz w:val="24"/>
-        </w:rPr>
-        <w:t>serem feitas as requisições n</w:t>
-      </w:r>
-      <w:r>
-        <w:rPr>
-          <w:rFonts w:ascii="Times New Roman" w:hAnsi="Times New Roman"/>
-          <w:sz w:val="24"/>
-        </w:rPr>
-        <w:t>o servidor,</w:t>
-      </w:r>
-      <w:r>
-        <w:rPr>
-          <w:rFonts w:ascii="Times New Roman" w:hAnsi="Times New Roman"/>
-          <w:sz w:val="24"/>
-        </w:rPr>
-        <w:t xml:space="preserve"> posteriormente </w:t>
-      </w:r>
-      <w:r>
-        <w:rPr>
-          <w:rFonts w:ascii="Times New Roman" w:hAnsi="Times New Roman"/>
-          <w:sz w:val="24"/>
-        </w:rPr>
-        <w:t>demonstrar os dados retornados</w:t>
-      </w:r>
-      <w:r>
-        <w:rPr>
-          <w:rFonts w:ascii="Times New Roman" w:hAnsi="Times New Roman"/>
-          <w:sz w:val="24"/>
-        </w:rPr>
-        <w:t>,</w:t>
-      </w:r>
-      <w:r>
-        <w:rPr>
-          <w:rFonts w:ascii="Times New Roman" w:hAnsi="Times New Roman"/>
-          <w:sz w:val="24"/>
-        </w:rPr>
-        <w:t xml:space="preserve"> tais como mensagens de sucesso e erro e os próprios dados do banco.</w:t>
-      </w:r>
-      <w:r>
-        <w:rPr>
-          <w:rFonts w:ascii="Times New Roman" w:hAnsi="Times New Roman"/>
-          <w:sz w:val="24"/>
-        </w:rPr>
-        <w:t xml:space="preserve"> O </w:t>
-      </w:r>
-      <w:r>
-        <w:rPr>
-          <w:rFonts w:ascii="Times New Roman" w:hAnsi="Times New Roman"/>
-          <w:i/>
-          <w:sz w:val="24"/>
-        </w:rPr>
-        <w:t>front-end</w:t>
-      </w:r>
-      <w:r>
-        <w:rPr>
-          <w:rFonts w:ascii="Times New Roman" w:hAnsi="Times New Roman"/>
-          <w:sz w:val="24"/>
-        </w:rPr>
-        <w:t xml:space="preserve"> corresponde à parte de telas da aplicação, as quais estão no diretório </w:t>
-      </w:r>
-      <w:r>
-        <w:rPr>
-          <w:rFonts w:ascii="Times New Roman" w:hAnsi="Times New Roman"/>
-          <w:i/>
-          <w:sz w:val="24"/>
-        </w:rPr>
-        <w:t>Views</w:t>
-      </w:r>
-      <w:r>
-        <w:rPr>
-          <w:rFonts w:ascii="Times New Roman" w:hAnsi="Times New Roman"/>
-          <w:sz w:val="24"/>
-        </w:rPr>
-        <w:t xml:space="preserve">. No desenvolvimento das </w:t>
-      </w:r>
-      <w:r>
-        <w:rPr>
-          <w:rFonts w:ascii="Times New Roman" w:hAnsi="Times New Roman"/>
-          <w:i/>
-          <w:sz w:val="24"/>
-        </w:rPr>
-        <w:t>Views</w:t>
-      </w:r>
-      <w:r>
-        <w:rPr>
-          <w:rFonts w:ascii="Times New Roman" w:hAnsi="Times New Roman"/>
-          <w:sz w:val="24"/>
-        </w:rPr>
-        <w:t xml:space="preserve"> foram utilizadas as tecnologias HTML5 em conjunto com o </w:t>
-      </w:r>
-      <w:r>
-        <w:rPr>
-          <w:rFonts w:ascii="Times New Roman" w:hAnsi="Times New Roman"/>
-          <w:i/>
-          <w:sz w:val="24"/>
-        </w:rPr>
-        <w:t>template engine</w:t>
-      </w:r>
-      <w:r>
-        <w:rPr>
-          <w:rFonts w:ascii="Times New Roman" w:hAnsi="Times New Roman"/>
-          <w:sz w:val="24"/>
-        </w:rPr>
-        <w:t xml:space="preserve"> EJS, CSS3 e JavaScript. </w:t>
-      </w:r>
-    </w:p>
-    <w:p>
-      <w:pPr>
-        <w:spacing w:after="0" w:line="360" w:lineRule="auto"/>
-        <w:ind w:firstLine="709"/>
-        <w:jc w:val="both"/>
-        <w:rPr>
-          <w:rFonts w:ascii="Times New Roman" w:hAnsi="Times New Roman"/>
-          <w:sz w:val="24"/>
-        </w:rPr>
-      </w:pPr>
-      <w:r>
-        <w:rPr>
-          <w:rFonts w:ascii="Times New Roman" w:hAnsi="Times New Roman"/>
-          <w:sz w:val="24"/>
-        </w:rPr>
-        <w:t xml:space="preserve">Para evitar a reescrita de código, foram criados os </w:t>
-      </w:r>
-      <w:r>
-        <w:rPr>
-          <w:rFonts w:ascii="Times New Roman" w:hAnsi="Times New Roman"/>
-          <w:i/>
-          <w:sz w:val="24"/>
-        </w:rPr>
-        <w:t>template</w:t>
-      </w:r>
-      <w:r>
-        <w:rPr>
-          <w:rFonts w:ascii="Times New Roman" w:hAnsi="Times New Roman"/>
-          <w:i/>
-          <w:sz w:val="24"/>
-        </w:rPr>
-        <w:t>s</w:t>
-      </w:r>
-      <w:r>
-        <w:rPr>
-          <w:rFonts w:ascii="Times New Roman" w:hAnsi="Times New Roman"/>
-          <w:sz w:val="24"/>
-        </w:rPr>
-        <w:t xml:space="preserve"> padrão para serem usados em telas que têm cabeçalho e rodapé iguais. Esses </w:t>
-      </w:r>
-      <w:r>
-        <w:rPr>
-          <w:rFonts w:ascii="Times New Roman" w:hAnsi="Times New Roman"/>
-          <w:i/>
-          <w:sz w:val="24"/>
-        </w:rPr>
-        <w:t>templates</w:t>
-      </w:r>
-      <w:r>
-        <w:rPr>
-          <w:rFonts w:ascii="Times New Roman" w:hAnsi="Times New Roman"/>
-          <w:sz w:val="24"/>
-        </w:rPr>
-        <w:t xml:space="preserve"> são divididos em </w:t>
-      </w:r>
-      <w:r>
-        <w:rPr>
-          <w:rFonts w:ascii="Times New Roman" w:hAnsi="Times New Roman"/>
-          <w:i/>
-          <w:sz w:val="24"/>
-        </w:rPr>
-        <w:t>Header</w:t>
-      </w:r>
-      <w:r>
-        <w:rPr>
-          <w:rFonts w:ascii="Times New Roman" w:hAnsi="Times New Roman"/>
-          <w:sz w:val="24"/>
-        </w:rPr>
-        <w:t xml:space="preserve"> e </w:t>
-      </w:r>
-      <w:r>
-        <w:rPr>
-          <w:rFonts w:ascii="Times New Roman" w:hAnsi="Times New Roman"/>
-          <w:i/>
-          <w:sz w:val="24"/>
-        </w:rPr>
-        <w:t>Footer</w:t>
-      </w:r>
-      <w:r>
-        <w:rPr>
-          <w:rFonts w:ascii="Times New Roman" w:hAnsi="Times New Roman"/>
-          <w:sz w:val="24"/>
-        </w:rPr>
-        <w:t xml:space="preserve">, e são importados por telas em que seu uso é comum. A Figura 28 demonstra a árvore de diretórios as </w:t>
-      </w:r>
-      <w:r>
-        <w:rPr>
-          <w:rFonts w:ascii="Times New Roman" w:hAnsi="Times New Roman"/>
-          <w:i/>
-          <w:sz w:val="24"/>
-        </w:rPr>
-        <w:t>Views</w:t>
-      </w:r>
-      <w:r>
-        <w:rPr>
-          <w:rFonts w:ascii="Times New Roman" w:hAnsi="Times New Roman"/>
-          <w:sz w:val="24"/>
-        </w:rPr>
-        <w:t>.</w:t>
-      </w:r>
-    </w:p>
-    <w:p>
-      <w:pPr>
-        <w:spacing w:after="0" w:line="360" w:lineRule="auto"/>
-        <w:ind w:firstLine="709"/>
-        <w:jc w:val="both"/>
-        <w:rPr>
-          <w:rFonts w:ascii="Times New Roman" w:hAnsi="Times New Roman"/>
-          <w:sz w:val="24"/>
-        </w:rPr>
-      </w:pPr>
-    </w:p>
-    <w:p>
-      <w:pPr>
-        <w:spacing w:after="0" w:line="360" w:lineRule="auto"/>
-        <w:ind w:firstLine="709"/>
-        <w:jc w:val="both"/>
-        <w:rPr>
-          <w:rFonts w:ascii="Times New Roman" w:hAnsi="Times New Roman"/>
-          <w:b/>
-          <w:color w:val="FF0000"/>
-          <w:sz w:val="24"/>
-        </w:rPr>
-      </w:pPr>
-      <w:r>
-        <w:rPr>
-          <w:rFonts w:ascii="Times New Roman" w:hAnsi="Times New Roman"/>
-          <w:b/>
-          <w:color w:val="FF0000"/>
-          <w:sz w:val="24"/>
-        </w:rPr>
-        <w:t>IMAGEM ÁRVORE DE DIRETÓRIOS DAS VIEWS</w:t>
-      </w:r>
-    </w:p>
-    <w:p>
-      <w:pPr>
-        <w:spacing w:after="0" w:line="360" w:lineRule="auto"/>
-        <w:jc w:val="center"/>
-        <w:rPr>
-          <w:rFonts w:ascii="Times New Roman" w:hAnsi="Times New Roman"/>
-          <w:sz w:val="24"/>
-        </w:rPr>
-      </w:pPr>
-    </w:p>
-    <w:p>
-      <w:pPr>
-        <w:spacing w:after="0" w:line="360" w:lineRule="auto"/>
-        <w:ind w:firstLine="709"/>
-        <w:jc w:val="both"/>
-        <w:rPr>
-          <w:rFonts w:ascii="Times New Roman" w:hAnsi="Times New Roman"/>
-          <w:sz w:val="24"/>
-        </w:rPr>
-      </w:pPr>
-      <w:r>
-        <w:rPr>
-          <w:rFonts w:ascii="Times New Roman" w:hAnsi="Times New Roman"/>
-          <w:sz w:val="24"/>
-        </w:rPr>
-        <w:t xml:space="preserve">No diretório </w:t>
-      </w:r>
-      <w:r>
-        <w:rPr>
-          <w:rFonts w:ascii="Times New Roman" w:hAnsi="Times New Roman"/>
-          <w:sz w:val="24"/>
-        </w:rPr>
-        <w:t>c</w:t>
-      </w:r>
-      <w:r>
-        <w:rPr>
-          <w:rFonts w:ascii="Times New Roman" w:hAnsi="Times New Roman"/>
-          <w:i/>
-          <w:sz w:val="24"/>
-        </w:rPr>
-        <w:t>ommon</w:t>
-      </w:r>
-      <w:r>
-        <w:rPr>
-          <w:rFonts w:ascii="Times New Roman" w:hAnsi="Times New Roman"/>
-          <w:sz w:val="24"/>
-        </w:rPr>
-        <w:t xml:space="preserve"> da estrutura de diretórios, estão </w:t>
-      </w:r>
-      <w:r>
-        <w:rPr>
-          <w:rFonts w:ascii="Times New Roman" w:hAnsi="Times New Roman"/>
-          <w:sz w:val="24"/>
-        </w:rPr>
-        <w:t xml:space="preserve">os arquivos comuns entre as </w:t>
-      </w:r>
-      <w:r>
-        <w:rPr>
-          <w:rFonts w:ascii="Times New Roman" w:hAnsi="Times New Roman"/>
-          <w:i/>
-          <w:sz w:val="24"/>
-        </w:rPr>
-        <w:t>Views</w:t>
-      </w:r>
-      <w:r>
-        <w:rPr>
-          <w:rFonts w:ascii="Times New Roman" w:hAnsi="Times New Roman"/>
-          <w:sz w:val="24"/>
-        </w:rPr>
-        <w:t xml:space="preserve"> da aplicação, os quais contém as chamadas dos </w:t>
-      </w:r>
-      <w:r>
-        <w:rPr>
-          <w:rFonts w:ascii="Times New Roman" w:hAnsi="Times New Roman"/>
-          <w:i/>
-          <w:sz w:val="24"/>
-        </w:rPr>
-        <w:t>JavaScript’s</w:t>
-      </w:r>
-      <w:r>
-        <w:rPr>
-          <w:rFonts w:ascii="Times New Roman" w:hAnsi="Times New Roman"/>
-          <w:sz w:val="24"/>
-        </w:rPr>
-        <w:t xml:space="preserve"> e dos </w:t>
-      </w:r>
-      <w:r>
-        <w:rPr>
-          <w:rFonts w:ascii="Times New Roman" w:hAnsi="Times New Roman"/>
-          <w:i/>
-          <w:sz w:val="24"/>
-        </w:rPr>
-        <w:t>Stylesheets</w:t>
-      </w:r>
-      <w:r>
-        <w:rPr>
-          <w:rFonts w:ascii="Times New Roman" w:hAnsi="Times New Roman"/>
-          <w:sz w:val="24"/>
-        </w:rPr>
-        <w:t>.</w:t>
-      </w:r>
-    </w:p>
-    <w:p>
-      <w:pPr>
-        <w:spacing w:after="0" w:line="360" w:lineRule="auto"/>
-        <w:ind w:firstLine="709"/>
-        <w:jc w:val="both"/>
-        <w:rPr>
-          <w:rFonts w:ascii="Times New Roman" w:hAnsi="Times New Roman"/>
-          <w:sz w:val="24"/>
-        </w:rPr>
-      </w:pPr>
-      <w:r>
-        <w:rPr>
-          <w:rFonts w:ascii="Times New Roman" w:hAnsi="Times New Roman"/>
-          <w:sz w:val="24"/>
-        </w:rPr>
-        <w:t xml:space="preserve">O diretório </w:t>
-      </w:r>
-      <w:r>
-        <w:rPr>
-          <w:rFonts w:ascii="Times New Roman" w:hAnsi="Times New Roman"/>
-          <w:i/>
-          <w:sz w:val="24"/>
-        </w:rPr>
-        <w:t>error</w:t>
-      </w:r>
-      <w:r>
-        <w:rPr>
-          <w:rFonts w:ascii="Times New Roman" w:hAnsi="Times New Roman"/>
-          <w:sz w:val="24"/>
-        </w:rPr>
-        <w:t xml:space="preserve"> contém todas as páginas de erro da aplicação. Elas são chamadas através do </w:t>
-      </w:r>
-      <w:r>
-        <w:rPr>
-          <w:rFonts w:ascii="Times New Roman" w:hAnsi="Times New Roman"/>
-          <w:i/>
-          <w:sz w:val="24"/>
-        </w:rPr>
-        <w:t>middleware</w:t>
-      </w:r>
-      <w:r>
-        <w:rPr>
-          <w:rFonts w:ascii="Times New Roman" w:hAnsi="Times New Roman"/>
-          <w:sz w:val="24"/>
-        </w:rPr>
-        <w:t xml:space="preserve"> do servidor.</w:t>
-      </w:r>
-    </w:p>
-    <w:p>
-      <w:pPr>
-        <w:spacing w:after="0" w:line="360" w:lineRule="auto"/>
-        <w:ind w:firstLine="709"/>
-        <w:jc w:val="both"/>
-        <w:rPr>
-          <w:rFonts w:ascii="Times New Roman" w:hAnsi="Times New Roman"/>
-          <w:sz w:val="24"/>
-        </w:rPr>
-      </w:pPr>
-      <w:r>
-        <w:rPr>
-          <w:rFonts w:ascii="Times New Roman" w:hAnsi="Times New Roman"/>
-          <w:sz w:val="24"/>
-        </w:rPr>
-        <w:t xml:space="preserve">Os demais diretórios são referentes todos os </w:t>
-      </w:r>
-      <w:r>
-        <w:rPr>
-          <w:rFonts w:ascii="Times New Roman" w:hAnsi="Times New Roman"/>
-          <w:sz w:val="24"/>
-        </w:rPr>
-        <w:t xml:space="preserve">aos módulos </w:t>
-      </w:r>
-      <w:r>
-        <w:rPr>
-          <w:rFonts w:ascii="Times New Roman" w:hAnsi="Times New Roman"/>
-          <w:sz w:val="24"/>
-        </w:rPr>
-        <w:t xml:space="preserve">das </w:t>
-      </w:r>
-      <w:r>
-        <w:rPr>
-          <w:rFonts w:ascii="Times New Roman" w:hAnsi="Times New Roman"/>
-          <w:i/>
-          <w:sz w:val="24"/>
-        </w:rPr>
-        <w:t>Views</w:t>
-      </w:r>
-      <w:r>
-        <w:rPr>
-          <w:rFonts w:ascii="Times New Roman" w:hAnsi="Times New Roman"/>
-          <w:sz w:val="24"/>
-        </w:rPr>
-        <w:t xml:space="preserve"> da aplicação web.</w:t>
-      </w:r>
-      <w:r>
-        <w:rPr>
-          <w:rFonts w:ascii="Times New Roman" w:hAnsi="Times New Roman"/>
-          <w:sz w:val="24"/>
-        </w:rPr>
-        <w:t xml:space="preserve"> Essas </w:t>
-      </w:r>
-      <w:r>
-        <w:rPr>
-          <w:rFonts w:ascii="Times New Roman" w:hAnsi="Times New Roman"/>
-          <w:i/>
-          <w:sz w:val="24"/>
-        </w:rPr>
-        <w:t>Views</w:t>
-      </w:r>
-      <w:r>
-        <w:rPr>
-          <w:rFonts w:ascii="Times New Roman" w:hAnsi="Times New Roman"/>
-          <w:sz w:val="24"/>
-        </w:rPr>
-        <w:t xml:space="preserve"> primeiramente importam o seu cabeçalho. Posteriormente é feito seu </w:t>
-      </w:r>
-      <w:r>
-        <w:rPr>
-          <w:rFonts w:ascii="Times New Roman" w:hAnsi="Times New Roman"/>
-          <w:sz w:val="24"/>
-        </w:rPr>
-        <w:lastRenderedPageBreak/>
-        <w:t>conteúdo exclusivo. Por último, importa-se o rodapé. Esse padrão é demonstrado na Figura 29.</w:t>
-      </w:r>
-    </w:p>
-    <w:p>
-      <w:pPr>
-        <w:spacing w:after="0" w:line="360" w:lineRule="auto"/>
-        <w:ind w:firstLine="709"/>
-        <w:jc w:val="both"/>
-        <w:rPr>
-          <w:rFonts w:ascii="Times New Roman" w:hAnsi="Times New Roman"/>
-          <w:sz w:val="24"/>
-        </w:rPr>
-      </w:pPr>
-    </w:p>
-    <w:p>
-      <w:pPr>
-        <w:spacing w:after="0" w:line="360" w:lineRule="auto"/>
-        <w:ind w:firstLine="709"/>
-        <w:jc w:val="both"/>
-        <w:rPr>
-          <w:rFonts w:ascii="Times New Roman" w:hAnsi="Times New Roman"/>
-          <w:b/>
-          <w:color w:val="FF0000"/>
-          <w:sz w:val="24"/>
-        </w:rPr>
-      </w:pPr>
-      <w:r>
-        <w:rPr>
-          <w:rFonts w:ascii="Times New Roman" w:hAnsi="Times New Roman"/>
-          <w:b/>
-          <w:color w:val="FF0000"/>
-          <w:sz w:val="24"/>
-        </w:rPr>
-        <w:t xml:space="preserve">IMAGEM </w:t>
-      </w:r>
-      <w:r>
-        <w:rPr>
-          <w:rFonts w:ascii="Times New Roman" w:hAnsi="Times New Roman"/>
-          <w:b/>
-          <w:color w:val="FF0000"/>
-          <w:sz w:val="24"/>
-        </w:rPr>
-        <w:t>DE UMA VIEW</w:t>
-      </w:r>
-    </w:p>
-    <w:p>
-      <w:pPr>
-        <w:spacing w:after="0" w:line="360" w:lineRule="auto"/>
-        <w:ind w:firstLine="709"/>
-        <w:jc w:val="both"/>
-        <w:rPr>
-          <w:rFonts w:ascii="Times New Roman" w:hAnsi="Times New Roman"/>
-          <w:b/>
-          <w:color w:val="FF0000"/>
-          <w:sz w:val="24"/>
-        </w:rPr>
-      </w:pPr>
-    </w:p>
-    <w:p>
-      <w:pPr>
-        <w:spacing w:after="0" w:line="360" w:lineRule="auto"/>
-        <w:ind w:firstLine="709"/>
-        <w:jc w:val="both"/>
-        <w:rPr>
-          <w:rFonts w:ascii="Times New Roman" w:hAnsi="Times New Roman"/>
-          <w:b/>
-          <w:color w:val="FF0000"/>
-          <w:sz w:val="24"/>
-        </w:rPr>
-      </w:pPr>
+        <w:t xml:space="preserve"> quanto de </w:t>
+      </w:r>
+      <w:r>
+        <w:rPr>
+          <w:rFonts w:ascii="Times New Roman" w:hAnsi="Times New Roman"/>
+          <w:i/>
+          <w:sz w:val="24"/>
+        </w:rPr>
+        <w:t>back-end</w:t>
+      </w:r>
+      <w:r>
+        <w:rPr>
+          <w:rFonts w:ascii="Times New Roman" w:hAnsi="Times New Roman"/>
+          <w:sz w:val="24"/>
+        </w:rPr>
+        <w:t xml:space="preserve">, a aplicação web estava pronta para suprir as necessidades do usuário.  O próximo passo </w:t>
+      </w:r>
+      <w:r>
+        <w:rPr>
+          <w:rFonts w:ascii="Times New Roman" w:hAnsi="Times New Roman"/>
+          <w:sz w:val="24"/>
+        </w:rPr>
+        <w:t>era fazer a mineração dos dados, a qual é feita</w:t>
+      </w:r>
       <w:bookmarkStart w:id="18" w:name="_GoBack"/>
       <w:bookmarkEnd w:id="18"/>
+      <w:r>
+        <w:rPr>
+          <w:rFonts w:ascii="Times New Roman" w:hAnsi="Times New Roman"/>
+          <w:sz w:val="24"/>
+        </w:rPr>
+        <w:t xml:space="preserve"> pelo </w:t>
+      </w:r>
+      <w:r>
+        <w:rPr>
+          <w:rFonts w:ascii="Times New Roman" w:hAnsi="Times New Roman"/>
+          <w:i/>
+          <w:sz w:val="24"/>
+        </w:rPr>
+        <w:t>framework</w:t>
+      </w:r>
+      <w:r>
+        <w:rPr>
+          <w:rFonts w:ascii="Times New Roman" w:hAnsi="Times New Roman"/>
+          <w:sz w:val="24"/>
+        </w:rPr>
+        <w:t xml:space="preserve"> </w:t>
+      </w:r>
+      <w:r>
+        <w:rPr>
+          <w:rFonts w:ascii="Times New Roman" w:hAnsi="Times New Roman"/>
+          <w:i/>
+          <w:sz w:val="24"/>
+        </w:rPr>
+        <w:t>Apache Storm</w:t>
+      </w:r>
+      <w:r>
+        <w:rPr>
+          <w:rFonts w:ascii="Times New Roman" w:hAnsi="Times New Roman"/>
+          <w:sz w:val="24"/>
+        </w:rPr>
+        <w:t>.</w:t>
+      </w:r>
     </w:p>
     <w:p>
       <w:pPr>
@@ -19058,7 +20220,7 @@
       </w:pPr>
     </w:p>
     <w:sectPr>
-      <w:headerReference w:type="default" r:id="rId36"/>
+      <w:headerReference w:type="default" r:id="rId40"/>
       <w:pgSz w:w="11906" w:h="16838"/>
       <w:pgMar w:top="1417" w:right="1701" w:bottom="1417" w:left="1701" w:header="708" w:footer="708" w:gutter="0"/>
       <w:cols w:space="708"/>
@@ -26131,7 +27293,7 @@
 </file>
 
 <file path=customXml/itemProps1.xml><?xml version="1.0" encoding="utf-8"?>
-<ds:datastoreItem xmlns:ds="http://schemas.openxmlformats.org/officeDocument/2006/customXml" ds:itemID="{0E600972-D509-4997-9B16-B0EED0F43114}">
+<ds:datastoreItem xmlns:ds="http://schemas.openxmlformats.org/officeDocument/2006/customXml" ds:itemID="{7DC617E4-7334-4DA7-BD64-CCA8CD455AA8}">
   <ds:schemaRefs>
     <ds:schemaRef ds:uri="http://schemas.openxmlformats.org/officeDocument/2006/bibliography"/>
   </ds:schemaRefs>

</xml_diff>